<commit_message>
modified introduction of part 4
</commit_message>
<xml_diff>
--- a/Project/Report/Part 4.docx
+++ b/Project/Report/Part 4.docx
@@ -14,7 +14,7 @@
           <w:b/>
           <w:bCs/>
           <w:noProof/>
-          <w:lang w:val="de-DE"/>
+          <w:lang w:val="en-US"/>
         </w:rPr>
         <w:drawing>
           <wp:anchor distT="0" distB="0" distL="114300" distR="114300" simplePos="0" relativeHeight="251664384" behindDoc="1" locked="0" layoutInCell="1" allowOverlap="1" wp14:anchorId="78039BB6" wp14:editId="3D797CBE">
@@ -75,7 +75,7 @@
       <w:r>
         <w:rPr>
           <w:noProof/>
-          <w:lang w:val="de-DE"/>
+          <w:lang w:val="en-US"/>
         </w:rPr>
         <w:drawing>
           <wp:anchor distT="0" distB="0" distL="114300" distR="114300" simplePos="0" relativeHeight="251663360" behindDoc="0" locked="0" layoutInCell="1" allowOverlap="1" wp14:anchorId="28D457AB" wp14:editId="7533F783">
@@ -145,7 +145,7 @@
           <w:b/>
           <w:bCs/>
           <w:noProof/>
-          <w:lang w:val="de-DE"/>
+          <w:lang w:val="en-US"/>
         </w:rPr>
         <mc:AlternateContent>
           <mc:Choice Requires="wps">
@@ -426,7 +426,7 @@
           <w:b/>
           <w:bCs/>
           <w:noProof/>
-          <w:lang w:val="de-DE"/>
+          <w:lang w:val="en-US"/>
         </w:rPr>
         <mc:AlternateContent>
           <mc:Choice Requires="wps">
@@ -582,7 +582,6 @@
             <w:r>
               <w:rPr>
                 <w:noProof/>
-                <w:lang w:val="de-DE"/>
               </w:rPr>
               <w:drawing>
                 <wp:inline distT="0" distB="0" distL="0" distR="0" wp14:anchorId="3AF064CB" wp14:editId="3357861B">
@@ -769,7 +768,6 @@
             <w:r>
               <w:rPr>
                 <w:noProof/>
-                <w:lang w:val="de-DE"/>
               </w:rPr>
               <w:drawing>
                 <wp:inline distT="0" distB="0" distL="0" distR="0" wp14:anchorId="5332F700" wp14:editId="653AACF7">
@@ -977,7 +975,6 @@
             <w:r>
               <w:rPr>
                 <w:noProof/>
-                <w:lang w:val="de-DE"/>
               </w:rPr>
               <w:drawing>
                 <wp:inline distT="0" distB="0" distL="0" distR="0" wp14:anchorId="170A6423" wp14:editId="04B0557B">
@@ -1166,7 +1163,6 @@
             <w:r>
               <w:rPr>
                 <w:noProof/>
-                <w:lang w:val="de-DE"/>
               </w:rPr>
               <w:drawing>
                 <wp:inline distT="0" distB="0" distL="0" distR="0" wp14:anchorId="7BCBFD16" wp14:editId="5BB9380A">
@@ -3423,7 +3419,7 @@
       <w:r>
         <w:rPr>
           <w:noProof/>
-          <w:lang w:val="de-DE"/>
+          <w:lang w:val="en-US"/>
         </w:rPr>
         <mc:AlternateContent>
           <mc:Choice Requires="wps">
@@ -6283,25 +6279,44 @@
         <w:rPr>
           <w:lang w:val="en-US"/>
         </w:rPr>
-        <w:t xml:space="preserve">This chapter will discuss the different influences </w:t>
-      </w:r>
-      <w:r>
-        <w:rPr>
-          <w:lang w:val="en-US"/>
-        </w:rPr>
-        <w:t xml:space="preserve">of the institutional framework, which </w:t>
-      </w:r>
-      <w:r>
-        <w:rPr>
-          <w:lang w:val="en-US"/>
-        </w:rPr>
-        <w:t xml:space="preserve">influence the development of technologies, by framing policies, opportunities and capabilities. When </w:t>
-      </w:r>
-      <w:r>
-        <w:rPr>
-          <w:lang w:val="en-US"/>
-        </w:rPr>
-        <w:t>developing new products</w:t>
+        <w:t>It is shown that innovations in their early stages need technology specific support, to prevent lock-in effects of earlier technologies from only incentivizing incremental innovations</w:t>
+      </w:r>
+      <w:r>
+        <w:rPr>
+          <w:rStyle w:val="FootnoteReference"/>
+          <w:lang w:val="en-US"/>
+        </w:rPr>
+        <w:footnoteReference w:id="4"/>
+      </w:r>
+      <w:r>
+        <w:rPr>
+          <w:lang w:val="en-US"/>
+        </w:rPr>
+        <w:t xml:space="preserve">. </w:t>
+      </w:r>
+      <w:r>
+        <w:rPr>
+          <w:lang w:val="en-US"/>
+        </w:rPr>
+        <w:t xml:space="preserve">When </w:t>
+      </w:r>
+      <w:r>
+        <w:rPr>
+          <w:lang w:val="en-US"/>
+        </w:rPr>
+        <w:t>developing</w:t>
+      </w:r>
+      <w:r>
+        <w:rPr>
+          <w:lang w:val="en-US"/>
+        </w:rPr>
+        <w:t xml:space="preserve"> such innovations</w:t>
+      </w:r>
+      <w:r>
+        <w:rPr>
+          <w:lang w:val="en-US"/>
+        </w:rPr>
+        <w:t xml:space="preserve"> new products</w:t>
       </w:r>
       <w:r>
         <w:rPr>
@@ -6347,10 +6362,22 @@
       </w:r>
       <w:r>
         <w:rPr>
+          <w:lang w:val="en-US"/>
+        </w:rPr>
+        <w:t xml:space="preserve">. </w:t>
+      </w:r>
+      <w:r>
+        <w:rPr>
+          <w:lang w:val="en-US"/>
+        </w:rPr>
+        <w:t>This chapter will discuss the different influences of the institutional framework, which influence the development of technologies, by framing policies, opportunities and capabilities</w:t>
+      </w:r>
+      <w:r>
+        <w:rPr>
           <w:rStyle w:val="FootnoteReference"/>
           <w:lang w:val="en-US"/>
         </w:rPr>
-        <w:footnoteReference w:id="4"/>
+        <w:footnoteReference w:id="5"/>
       </w:r>
       <w:r>
         <w:rPr>
@@ -6369,135 +6396,21 @@
         <w:rPr>
           <w:lang w:val="en-US"/>
         </w:rPr>
-        <w:t>The targets of stimulating the fuel cell industry vary from region to region. In the US they are mainly driven by national security issues, in Europe by environmental targets and in Japan economic as well as envir</w:t>
-      </w:r>
-      <w:r>
-        <w:rPr>
-          <w:lang w:val="en-US"/>
-        </w:rPr>
-        <w:t xml:space="preserve">onmental targets. As shown in part </w:t>
-      </w:r>
-      <w:r>
-        <w:rPr>
-          <w:lang w:val="en-US"/>
-        </w:rPr>
-        <w:fldChar w:fldCharType="begin"/>
-      </w:r>
-      <w:r>
-        <w:rPr>
-          <w:lang w:val="en-US"/>
-        </w:rPr>
-        <w:instrText xml:space="preserve"> REF _Ref419385778 \r \h </w:instrText>
-      </w:r>
-      <w:r>
-        <w:rPr>
-          <w:lang w:val="en-US"/>
-        </w:rPr>
-      </w:r>
-      <w:r>
-        <w:rPr>
-          <w:lang w:val="en-US"/>
-        </w:rPr>
-        <w:fldChar w:fldCharType="separate"/>
-      </w:r>
-      <w:r>
-        <w:rPr>
-          <w:lang w:val="en-US"/>
-        </w:rPr>
-        <w:t>2</w:t>
-      </w:r>
-      <w:r>
-        <w:rPr>
-          <w:lang w:val="en-US"/>
-        </w:rPr>
-        <w:fldChar w:fldCharType="end"/>
-      </w:r>
-      <w:r>
-        <w:rPr>
-          <w:lang w:val="en-US"/>
-        </w:rPr>
-        <w:t xml:space="preserve"> there are several technologies, policies may vary from technology to technology depending on which focus is set and therefore create competition between those</w:t>
-      </w:r>
-      <w:r>
-        <w:rPr>
-          <w:lang w:val="en-US"/>
-        </w:rPr>
-        <w:t xml:space="preserve">. Also other technologies compete or complement fuel cell. Incentives can be a high influence on creating the </w:t>
-      </w:r>
-      <w:r>
-        <w:rPr>
-          <w:lang w:val="en-US"/>
-        </w:rPr>
         <w:lastRenderedPageBreak/>
-        <w:t>wanted effects</w:t>
+        <w:t>Support of new technologies may happen through R&amp;D funding, support for demonstration trials, testing etc. Another form of influence can be planning incentives on a regional level, for example incentives for the use of fuel cells in new buildings</w:t>
       </w:r>
       <w:r>
         <w:rPr>
           <w:rStyle w:val="FootnoteReference"/>
           <w:lang w:val="en-US"/>
         </w:rPr>
-        <w:footnoteReference w:id="5"/>
+        <w:footnoteReference w:id="6"/>
       </w:r>
       <w:r>
         <w:rPr>
           <w:lang w:val="en-US"/>
         </w:rPr>
         <w:t>.</w:t>
-      </w:r>
-      <w:r>
-        <w:rPr>
-          <w:lang w:val="en-US"/>
-        </w:rPr>
-        <w:t xml:space="preserve"> </w:t>
-      </w:r>
-      <w:r>
-        <w:rPr>
-          <w:lang w:val="en-US"/>
-        </w:rPr>
-        <w:t xml:space="preserve">One of the </w:t>
-      </w:r>
-      <w:r>
-        <w:rPr>
-          <w:lang w:val="en-US"/>
-        </w:rPr>
-        <w:t xml:space="preserve">main </w:t>
-      </w:r>
-      <w:r>
-        <w:rPr>
-          <w:lang w:val="en-US"/>
-        </w:rPr>
-        <w:t xml:space="preserve">indicators </w:t>
-      </w:r>
-      <w:r>
-        <w:rPr>
-          <w:lang w:val="en-US"/>
-        </w:rPr>
-        <w:t>of political influence are the expenditures for R&amp;D in this area. In the following the situation in the three countries which are ranked highest with regard to expenditures are analyzed</w:t>
-      </w:r>
-      <w:r>
-        <w:rPr>
-          <w:rStyle w:val="FootnoteReference"/>
-          <w:lang w:val="en-US"/>
-        </w:rPr>
-        <w:footnoteReference w:id="6"/>
-      </w:r>
-      <w:r>
-        <w:rPr>
-          <w:lang w:val="en-US"/>
-        </w:rPr>
-        <w:t>.</w:t>
-      </w:r>
-      <w:r>
-        <w:rPr>
-          <w:lang w:val="en-US"/>
-        </w:rPr>
-        <w:t xml:space="preserve"> </w:t>
-      </w:r>
-      <w:r>
-        <w:rPr>
-          <w:lang w:val="en-US"/>
-        </w:rPr>
-        <w:t>Other possible influences are subsidies or public support.</w:t>
       </w:r>
     </w:p>
     <w:p>
@@ -6510,19 +6423,60 @@
         <w:rPr>
           <w:lang w:val="en-US"/>
         </w:rPr>
-        <w:t xml:space="preserve">It is shown that innovations in their early stages need technology specific support, to prevent lock-in effects of earlier technologies from only </w:t>
-      </w:r>
-      <w:r>
-        <w:rPr>
-          <w:lang w:val="en-US"/>
-        </w:rPr>
-        <w:t>incentivizing</w:t>
-      </w:r>
-      <w:r>
-        <w:rPr>
-          <w:lang w:val="en-US"/>
-        </w:rPr>
-        <w:t xml:space="preserve"> incremental innovations</w:t>
+        <w:t>The targets of stimulating the fuel cell industry vary from region to region. In the US they are mainly driven by national security issues, in Europe by environmental targets and in Japan economic as well as envir</w:t>
+      </w:r>
+      <w:r>
+        <w:rPr>
+          <w:lang w:val="en-US"/>
+        </w:rPr>
+        <w:t xml:space="preserve">onmental targets. As shown in part </w:t>
+      </w:r>
+      <w:r>
+        <w:rPr>
+          <w:lang w:val="en-US"/>
+        </w:rPr>
+        <w:fldChar w:fldCharType="begin"/>
+      </w:r>
+      <w:r>
+        <w:rPr>
+          <w:lang w:val="en-US"/>
+        </w:rPr>
+        <w:instrText xml:space="preserve"> REF _Ref419385778 \r \h </w:instrText>
+      </w:r>
+      <w:r>
+        <w:rPr>
+          <w:lang w:val="en-US"/>
+        </w:rPr>
+      </w:r>
+      <w:r>
+        <w:rPr>
+          <w:lang w:val="en-US"/>
+        </w:rPr>
+        <w:fldChar w:fldCharType="separate"/>
+      </w:r>
+      <w:r>
+        <w:rPr>
+          <w:lang w:val="en-US"/>
+        </w:rPr>
+        <w:t>2</w:t>
+      </w:r>
+      <w:r>
+        <w:rPr>
+          <w:lang w:val="en-US"/>
+        </w:rPr>
+        <w:fldChar w:fldCharType="end"/>
+      </w:r>
+      <w:r>
+        <w:rPr>
+          <w:lang w:val="en-US"/>
+        </w:rPr>
+        <w:t xml:space="preserve"> there are several technologies, policies may vary from technology to technology depending on which focus is set and therefore create competition between those</w:t>
+      </w:r>
+      <w:r>
+        <w:rPr>
+          <w:lang w:val="en-US"/>
+        </w:rPr>
+        <w:t>. Also other technologies compete or complement fuel cell. Incentives can be a high influence on creating the wanted effects</w:t>
       </w:r>
       <w:r>
         <w:rPr>
@@ -6536,6 +6490,61 @@
           <w:lang w:val="en-US"/>
         </w:rPr>
         <w:t>.</w:t>
+      </w:r>
+      <w:r>
+        <w:rPr>
+          <w:lang w:val="en-US"/>
+        </w:rPr>
+        <w:t xml:space="preserve"> </w:t>
+      </w:r>
+      <w:r>
+        <w:rPr>
+          <w:lang w:val="en-US"/>
+        </w:rPr>
+        <w:t xml:space="preserve">One of the </w:t>
+      </w:r>
+      <w:r>
+        <w:rPr>
+          <w:lang w:val="en-US"/>
+        </w:rPr>
+        <w:t xml:space="preserve">main </w:t>
+      </w:r>
+      <w:r>
+        <w:rPr>
+          <w:lang w:val="en-US"/>
+        </w:rPr>
+        <w:t xml:space="preserve">indicators </w:t>
+      </w:r>
+      <w:r>
+        <w:rPr>
+          <w:lang w:val="en-US"/>
+        </w:rPr>
+        <w:t>of political influence are the expenditures for R&amp;D in this area. In the following the situation in the three countries which are ranked highest with regard to expenditures are analyzed</w:t>
+      </w:r>
+      <w:r>
+        <w:rPr>
+          <w:rStyle w:val="FootnoteReference"/>
+          <w:lang w:val="en-US"/>
+        </w:rPr>
+        <w:footnoteReference w:id="8"/>
+      </w:r>
+      <w:r>
+        <w:rPr>
+          <w:lang w:val="en-US"/>
+        </w:rPr>
+        <w:t>.</w:t>
+      </w:r>
+      <w:r>
+        <w:rPr>
+          <w:lang w:val="en-US"/>
+        </w:rPr>
+        <w:t xml:space="preserve"> </w:t>
+      </w:r>
+      <w:r>
+        <w:rPr>
+          <w:lang w:val="en-US"/>
+        </w:rPr>
+        <w:t>Other possible influences are subsidies or public support.</w:t>
       </w:r>
     </w:p>
     <w:p>
@@ -6555,7 +6564,7 @@
           <w:rStyle w:val="FootnoteReference"/>
           <w:lang w:val="en-US"/>
         </w:rPr>
-        <w:footnoteReference w:id="8"/>
+        <w:footnoteReference w:id="9"/>
       </w:r>
     </w:p>
     <w:p>
@@ -6567,7 +6576,7 @@
       <w:r>
         <w:rPr>
           <w:noProof/>
-          <w:lang w:val="de-DE"/>
+          <w:lang w:val="en-US"/>
         </w:rPr>
         <mc:AlternateContent>
           <mc:Choice Requires="wps">
@@ -6918,32 +6927,34 @@
         <w:rPr>
           <w:lang w:val="en-US"/>
         </w:rPr>
-        <w:t>Support of new technologies may happen through R&amp;D funding, support for demonstration trials, testing etc.</w:t>
-      </w:r>
-      <w:r>
-        <w:rPr>
-          <w:lang w:val="en-US"/>
-        </w:rPr>
-        <w:t xml:space="preserve"> Another form of influence can be planning incentives on a regional level, for example incentives for the use of fuel cells in new buildings</w:t>
+        <w:t xml:space="preserve">A study in Germany has shown that the political conditions influence the adoption of FC. There is a difference in the adoption </w:t>
+      </w:r>
+      <w:proofErr w:type="spellStart"/>
+      <w:r>
+        <w:rPr>
+          <w:lang w:val="en-US"/>
+        </w:rPr>
+        <w:t>thorugh</w:t>
+      </w:r>
+      <w:proofErr w:type="spellEnd"/>
+      <w:r>
+        <w:rPr>
+          <w:lang w:val="en-US"/>
+        </w:rPr>
+        <w:t xml:space="preserve"> commercial and private users. For commercial user the investment decision is influenced by feed in laws for CHP systems and the oil and energy price. Private consumers are positively affected by a future oriented energy policy and clear law statements.  Whereas commercial users deny subventions, because they are unreliable, private users endorse subventions to cover expenses which arouse by the use of FC</w:t>
       </w:r>
       <w:r>
         <w:rPr>
           <w:rStyle w:val="FootnoteReference"/>
           <w:lang w:val="en-US"/>
         </w:rPr>
-        <w:footnoteReference w:id="9"/>
+        <w:footnoteReference w:id="10"/>
       </w:r>
       <w:r>
         <w:rPr>
           <w:lang w:val="en-US"/>
         </w:rPr>
         <w:t>.</w:t>
-      </w:r>
-      <w:r>
-        <w:rPr>
-          <w:lang w:val="en-US"/>
-        </w:rPr>
-        <w:t xml:space="preserve"> </w:t>
       </w:r>
     </w:p>
     <w:p>
@@ -6952,60 +6963,311 @@
           <w:lang w:val="en-US"/>
         </w:rPr>
       </w:pPr>
-      <w:r>
-        <w:rPr>
-          <w:lang w:val="en-US"/>
-        </w:rPr>
-        <w:t xml:space="preserve">A study in Germany has shown that the political conditions influence the adoption of FC. There is a difference in the adoption </w:t>
-      </w:r>
-      <w:proofErr w:type="spellStart"/>
-      <w:r>
-        <w:rPr>
-          <w:lang w:val="en-US"/>
-        </w:rPr>
-        <w:t>thorugh</w:t>
-      </w:r>
-      <w:proofErr w:type="spellEnd"/>
-      <w:r>
-        <w:rPr>
-          <w:lang w:val="en-US"/>
-        </w:rPr>
-        <w:t xml:space="preserve"> commercial and private users. For commercial user the investment decision is influenced by feed in laws for CHP systems and the oil and energy price. Private consumers are positively affected by a future oriented energy policy and clear law statements.  Whereas commercial users deny subventions, because they are unreliable, private users endorse subventions to cover expenses which arouse by the use of FC</w:t>
-      </w:r>
-      <w:r>
-        <w:rPr>
-          <w:rStyle w:val="FootnoteReference"/>
-          <w:lang w:val="en-US"/>
-        </w:rPr>
-        <w:footnoteReference w:id="10"/>
-      </w:r>
-      <w:r>
-        <w:rPr>
-          <w:lang w:val="en-US"/>
-        </w:rPr>
-        <w:t>.</w:t>
-      </w:r>
     </w:p>
     <w:p>
       <w:pPr>
-        <w:rPr>
-          <w:lang w:val="en-US"/>
-        </w:rPr>
-      </w:pPr>
+        <w:pStyle w:val="Heading2"/>
+        <w:rPr>
+          <w:lang w:val="en-US"/>
+        </w:rPr>
+      </w:pPr>
+      <w:r>
+        <w:rPr>
+          <w:lang w:val="en-US"/>
+        </w:rPr>
+        <w:lastRenderedPageBreak/>
+        <w:t>Situation in Japan</w:t>
+      </w:r>
     </w:p>
     <w:p>
       <w:pPr>
-        <w:pStyle w:val="Heading2"/>
-        <w:rPr>
-          <w:lang w:val="en-US"/>
-        </w:rPr>
-      </w:pPr>
-      <w:r>
-        <w:rPr>
-          <w:lang w:val="en-US"/>
-        </w:rPr>
-        <w:lastRenderedPageBreak/>
-        <w:t>Situation in Japan</w:t>
+        <w:rPr>
+          <w:lang w:val="en-US"/>
+        </w:rPr>
+      </w:pPr>
+      <w:r>
+        <w:rPr>
+          <w:lang w:val="en-US"/>
+        </w:rPr>
+        <w:t>Due to the lack of fossil fuel sources Japan</w:t>
+      </w:r>
+      <w:r>
+        <w:rPr>
+          <w:lang w:val="en-US"/>
+        </w:rPr>
+        <w:t>’s government</w:t>
+      </w:r>
+      <w:r>
+        <w:rPr>
+          <w:lang w:val="en-US"/>
+        </w:rPr>
+        <w:t xml:space="preserve"> is </w:t>
+      </w:r>
+      <w:r>
+        <w:rPr>
+          <w:lang w:val="en-US"/>
+        </w:rPr>
+        <w:t>heavily investing in fuel cells and their research during the last years</w:t>
+      </w:r>
+      <w:r>
+        <w:rPr>
+          <w:lang w:val="en-US"/>
+        </w:rPr>
+        <w:t xml:space="preserve"> through R&amp;D funding</w:t>
+      </w:r>
+      <w:r>
+        <w:rPr>
+          <w:rStyle w:val="FootnoteReference"/>
+          <w:lang w:val="en-US"/>
+        </w:rPr>
+        <w:footnoteReference w:id="11"/>
+      </w:r>
+      <w:r>
+        <w:rPr>
+          <w:rStyle w:val="FootnoteReference"/>
+          <w:lang w:val="en-US"/>
+        </w:rPr>
+        <w:footnoteReference w:id="12"/>
+      </w:r>
+      <w:r>
+        <w:rPr>
+          <w:rStyle w:val="FootnoteReference"/>
+          <w:lang w:val="en-US"/>
+        </w:rPr>
+        <w:footnoteReference w:id="13"/>
+      </w:r>
+      <w:r>
+        <w:rPr>
+          <w:lang w:val="en-US"/>
+        </w:rPr>
+        <w:t xml:space="preserve">. Already </w:t>
+      </w:r>
+      <w:r>
+        <w:rPr>
+          <w:lang w:val="en-US"/>
+        </w:rPr>
+        <w:t xml:space="preserve">in 1974 the sunshine project was started to examine hydrogen power among other renewable energy sources. </w:t>
+      </w:r>
+      <w:r>
+        <w:rPr>
+          <w:lang w:val="en-US"/>
+        </w:rPr>
+        <w:t>Around</w:t>
+      </w:r>
+      <w:r>
+        <w:rPr>
+          <w:lang w:val="en-US"/>
+        </w:rPr>
+        <w:t xml:space="preserve"> </w:t>
+      </w:r>
+      <w:r>
+        <w:rPr>
+          <w:lang w:val="en-US"/>
+        </w:rPr>
+        <w:t>1980</w:t>
+      </w:r>
+      <w:r>
+        <w:rPr>
+          <w:lang w:val="en-US"/>
+        </w:rPr>
+        <w:t xml:space="preserve"> the development was </w:t>
+      </w:r>
+      <w:r>
+        <w:rPr>
+          <w:lang w:val="en-US"/>
+        </w:rPr>
+        <w:t>pushed</w:t>
+      </w:r>
+      <w:r>
+        <w:rPr>
+          <w:lang w:val="en-US"/>
+        </w:rPr>
+        <w:t xml:space="preserve"> by the moonlight project</w:t>
+      </w:r>
+      <w:r>
+        <w:rPr>
+          <w:lang w:val="en-US"/>
+        </w:rPr>
+        <w:t xml:space="preserve"> who aimed to develop fuel cells</w:t>
+      </w:r>
+      <w:r>
+        <w:rPr>
+          <w:lang w:val="en-US"/>
+        </w:rPr>
+        <w:t>.</w:t>
+      </w:r>
+      <w:r>
+        <w:rPr>
+          <w:lang w:val="en-US"/>
+        </w:rPr>
+        <w:t xml:space="preserve"> With the new sunshine project of 1993 the effort on PEMFC was increased. All the efforts culminate in the millennium project from 2000. This is including R&amp;D for PEMFC for use in automobile and residential application. This project is flanked by another program to develop tests and evaluation for safety and reliability standards which is stated to be a critical factor for the adoption of a new technology</w:t>
+      </w:r>
+      <w:r>
+        <w:rPr>
+          <w:rStyle w:val="FootnoteReference"/>
+          <w:lang w:val="en-US"/>
+        </w:rPr>
+        <w:footnoteReference w:id="14"/>
+      </w:r>
+      <w:r>
+        <w:rPr>
+          <w:lang w:val="en-US"/>
+        </w:rPr>
+        <w:t>.</w:t>
+      </w:r>
+      <w:r>
+        <w:rPr>
+          <w:lang w:val="en-US"/>
+        </w:rPr>
+        <w:t xml:space="preserve"> As a result of the announcement of Daimler-Benz of their failed plan to </w:t>
+      </w:r>
+      <w:r>
+        <w:rPr>
+          <w:lang w:val="en-US"/>
+        </w:rPr>
+        <w:t>commercialize</w:t>
+      </w:r>
+      <w:r>
+        <w:rPr>
+          <w:lang w:val="en-US"/>
+        </w:rPr>
+        <w:t xml:space="preserve"> fuel cells, the government </w:t>
+      </w:r>
+      <w:r>
+        <w:rPr>
+          <w:lang w:val="en-US"/>
+        </w:rPr>
+        <w:t xml:space="preserve">developed a strategic plan. According to this a partnership between METI and several Japanese fuel cell companies is established and called JHFC project. The intention of this project was mainly focused on the development of a FCV and surrounding infrastructure like hydrogen production, storage and filing. The development is characterized by a high degree of cooperation between </w:t>
+      </w:r>
+      <w:r>
+        <w:rPr>
+          <w:lang w:val="en-US"/>
+        </w:rPr>
+        <w:t>government</w:t>
+      </w:r>
+      <w:r>
+        <w:rPr>
+          <w:lang w:val="en-US"/>
+        </w:rPr>
+        <w:t xml:space="preserve"> and industry, which is significant for high corporatist </w:t>
+      </w:r>
+      <w:r>
+        <w:rPr>
+          <w:lang w:val="en-US"/>
+        </w:rPr>
+        <w:t>countries</w:t>
+      </w:r>
+      <w:r>
+        <w:rPr>
+          <w:lang w:val="en-US"/>
+        </w:rPr>
+        <w:t>.</w:t>
+      </w:r>
+      <w:r>
+        <w:rPr>
+          <w:lang w:val="en-US"/>
+        </w:rPr>
+        <w:t xml:space="preserve"> The plan was divided in three phases. The first phase from 2002 to 2005 was intended to develop a hydrogen infrastructure and to determine performance statistics. The aim of the second phase from 2006 to 2010 was to develop standards investigate about policies and reduce costs.</w:t>
+      </w:r>
+      <w:r>
+        <w:rPr>
+          <w:lang w:val="en-US"/>
+        </w:rPr>
+        <w:t xml:space="preserve"> Besides this plan there was an agreement of the Japanese car manufacturers to release fuel cell vehicles by 2015</w:t>
+      </w:r>
+      <w:r>
+        <w:rPr>
+          <w:rStyle w:val="FootnoteReference"/>
+          <w:lang w:val="en-US"/>
+        </w:rPr>
+        <w:footnoteReference w:id="15"/>
+      </w:r>
+      <w:r>
+        <w:rPr>
+          <w:lang w:val="en-US"/>
+        </w:rPr>
+        <w:t>.</w:t>
+      </w:r>
+      <w:r>
+        <w:rPr>
+          <w:lang w:val="en-US"/>
+        </w:rPr>
+        <w:t xml:space="preserve"> In 2002 the Japanese government announced the target to reach 15 GW produced by stationary fuel cells in 2030. Besides funding</w:t>
+      </w:r>
+      <w:r>
+        <w:rPr>
+          <w:lang w:val="en-US"/>
+        </w:rPr>
+        <w:t>,</w:t>
+      </w:r>
+      <w:r>
+        <w:rPr>
+          <w:lang w:val="en-US"/>
+        </w:rPr>
+        <w:t xml:space="preserve"> another</w:t>
+      </w:r>
+      <w:r>
+        <w:rPr>
+          <w:lang w:val="en-US"/>
+        </w:rPr>
+        <w:t xml:space="preserve"> influence of the government</w:t>
+      </w:r>
+      <w:r>
+        <w:rPr>
+          <w:lang w:val="en-US"/>
+        </w:rPr>
+        <w:t>,</w:t>
+      </w:r>
+      <w:r>
+        <w:rPr>
+          <w:lang w:val="en-US"/>
+        </w:rPr>
+        <w:t xml:space="preserve"> is the research on the practical use of fuel cells.</w:t>
+      </w:r>
+      <w:r>
+        <w:rPr>
+          <w:lang w:val="en-US"/>
+        </w:rPr>
+        <w:t xml:space="preserve"> </w:t>
+      </w:r>
+      <w:r>
+        <w:rPr>
+          <w:lang w:val="en-US"/>
+        </w:rPr>
+        <w:t>Japan has a clear focus on creating new markets for fuel cell CHP</w:t>
+      </w:r>
+      <w:r>
+        <w:rPr>
+          <w:lang w:val="en-US"/>
+        </w:rPr>
+        <w:t>.</w:t>
+      </w:r>
+      <w:r>
+        <w:rPr>
+          <w:lang w:val="en-US"/>
+        </w:rPr>
+        <w:t xml:space="preserve"> </w:t>
+      </w:r>
+      <w:r>
+        <w:rPr>
+          <w:lang w:val="en-US"/>
+        </w:rPr>
+        <w:t>The Japanese effort is among the highest</w:t>
+      </w:r>
+      <w:bookmarkStart w:id="54" w:name="_GoBack"/>
+      <w:bookmarkEnd w:id="54"/>
+      <w:r>
+        <w:rPr>
+          <w:rStyle w:val="FootnoteReference"/>
+          <w:lang w:val="en-US"/>
+        </w:rPr>
+        <w:footnoteReference w:id="16"/>
+      </w:r>
+      <w:r>
+        <w:rPr>
+          <w:lang w:val="en-US"/>
+        </w:rPr>
+        <w:t>.</w:t>
       </w:r>
     </w:p>
     <w:p>
@@ -7018,308 +7280,8 @@
         <w:rPr>
           <w:lang w:val="en-US"/>
         </w:rPr>
-        <w:t xml:space="preserve">Due to the lack of fossil fuel sources and in consequence of the nuclear </w:t>
-      </w:r>
-      <w:r>
-        <w:rPr>
-          <w:lang w:val="en-US"/>
-        </w:rPr>
-        <w:t>catastrophe</w:t>
-      </w:r>
-      <w:r>
-        <w:rPr>
-          <w:lang w:val="en-US"/>
-        </w:rPr>
-        <w:t>, Japan</w:t>
-      </w:r>
-      <w:r>
-        <w:rPr>
-          <w:lang w:val="en-US"/>
-        </w:rPr>
-        <w:t>’s government</w:t>
-      </w:r>
-      <w:r>
-        <w:rPr>
-          <w:lang w:val="en-US"/>
-        </w:rPr>
-        <w:t xml:space="preserve"> is </w:t>
-      </w:r>
-      <w:r>
-        <w:rPr>
-          <w:lang w:val="en-US"/>
-        </w:rPr>
-        <w:t>heavily investing in fuel cells and their research during the last years</w:t>
-      </w:r>
-      <w:r>
-        <w:rPr>
-          <w:lang w:val="en-US"/>
-        </w:rPr>
-        <w:t xml:space="preserve"> through R&amp;D funding</w:t>
-      </w:r>
-      <w:r>
-        <w:rPr>
-          <w:rStyle w:val="FootnoteReference"/>
-          <w:lang w:val="en-US"/>
-        </w:rPr>
-        <w:footnoteReference w:id="11"/>
-      </w:r>
-      <w:r>
-        <w:rPr>
-          <w:rStyle w:val="FootnoteReference"/>
-          <w:lang w:val="en-US"/>
-        </w:rPr>
-        <w:footnoteReference w:id="12"/>
-      </w:r>
-      <w:r>
-        <w:rPr>
-          <w:rStyle w:val="FootnoteReference"/>
-          <w:lang w:val="en-US"/>
-        </w:rPr>
-        <w:footnoteReference w:id="13"/>
-      </w:r>
-      <w:r>
-        <w:rPr>
-          <w:lang w:val="en-US"/>
-        </w:rPr>
-        <w:t xml:space="preserve">. Already </w:t>
-      </w:r>
-      <w:r>
-        <w:rPr>
-          <w:lang w:val="en-US"/>
-        </w:rPr>
-        <w:t xml:space="preserve">in 1974 the sunshine project was started to examine hydrogen power among other renewable energy sources. </w:t>
-      </w:r>
-      <w:r>
-        <w:rPr>
-          <w:lang w:val="en-US"/>
-        </w:rPr>
-        <w:t>Around</w:t>
-      </w:r>
-      <w:r>
-        <w:rPr>
-          <w:lang w:val="en-US"/>
-        </w:rPr>
-        <w:t xml:space="preserve"> </w:t>
-      </w:r>
-      <w:r>
-        <w:rPr>
-          <w:lang w:val="en-US"/>
-        </w:rPr>
-        <w:t>1980</w:t>
-      </w:r>
-      <w:r>
-        <w:rPr>
-          <w:lang w:val="en-US"/>
-        </w:rPr>
-        <w:t xml:space="preserve"> the development was </w:t>
-      </w:r>
-      <w:r>
-        <w:rPr>
-          <w:lang w:val="en-US"/>
-        </w:rPr>
-        <w:t>pushed</w:t>
-      </w:r>
-      <w:r>
-        <w:rPr>
-          <w:lang w:val="en-US"/>
-        </w:rPr>
-        <w:t xml:space="preserve"> by the moonlight project</w:t>
-      </w:r>
-      <w:r>
-        <w:rPr>
-          <w:lang w:val="en-US"/>
-        </w:rPr>
-        <w:t xml:space="preserve"> who aimed to develop fuel cells</w:t>
-      </w:r>
-      <w:r>
-        <w:rPr>
-          <w:lang w:val="en-US"/>
-        </w:rPr>
-        <w:t>.</w:t>
-      </w:r>
-      <w:r>
-        <w:rPr>
-          <w:lang w:val="en-US"/>
-        </w:rPr>
-        <w:t xml:space="preserve"> With the new sunshine project of 1993 the effort on PEMFC was increased. All the efforts culminate in the millennium project from 2000. This is including R&amp;D for PEMFC for use in automobile and residential application. This project is flanked by another program to develop tests and evaluation for safety and reliability standards which is stated to be a critical factor for the adoption of a new technology</w:t>
-      </w:r>
-      <w:r>
-        <w:rPr>
-          <w:rStyle w:val="FootnoteReference"/>
-          <w:lang w:val="en-US"/>
-        </w:rPr>
-        <w:footnoteReference w:id="14"/>
-      </w:r>
-      <w:r>
-        <w:rPr>
-          <w:lang w:val="en-US"/>
-        </w:rPr>
-        <w:t>.</w:t>
-      </w:r>
-      <w:r>
-        <w:rPr>
-          <w:lang w:val="en-US"/>
-        </w:rPr>
-        <w:t xml:space="preserve"> As a result of the announcement of Daimler-Benz of their failed plan to </w:t>
-      </w:r>
-      <w:r>
-        <w:rPr>
-          <w:lang w:val="en-US"/>
-        </w:rPr>
-        <w:t>commercialize</w:t>
-      </w:r>
-      <w:r>
-        <w:rPr>
-          <w:lang w:val="en-US"/>
-        </w:rPr>
-        <w:t xml:space="preserve"> fuel cells, the government </w:t>
-      </w:r>
-      <w:r>
-        <w:rPr>
-          <w:lang w:val="en-US"/>
-        </w:rPr>
-        <w:t xml:space="preserve">developed a strategic plan. According to this a partnership between METI and several Japanese fuel cell companies is established and called JHFC project. The intention of this project was mainly focused on the development of a FCV and surrounding infrastructure like hydrogen production, storage and filing. The development is characterized by a high degree of cooperation between </w:t>
-      </w:r>
-      <w:r>
-        <w:rPr>
-          <w:lang w:val="en-US"/>
-        </w:rPr>
-        <w:t>government</w:t>
-      </w:r>
-      <w:r>
-        <w:rPr>
-          <w:lang w:val="en-US"/>
-        </w:rPr>
-        <w:t xml:space="preserve"> and industry, which is significant for high corporatist </w:t>
-      </w:r>
-      <w:r>
-        <w:rPr>
-          <w:lang w:val="en-US"/>
-        </w:rPr>
-        <w:t>countries</w:t>
-      </w:r>
-      <w:r>
-        <w:rPr>
-          <w:lang w:val="en-US"/>
-        </w:rPr>
-        <w:t>.</w:t>
-      </w:r>
-      <w:r>
-        <w:rPr>
-          <w:lang w:val="en-US"/>
-        </w:rPr>
-        <w:t xml:space="preserve"> The plan was divided in three phases. The first phase from 2002 to 2005 was intended to develop a hydrogen infrastructure and to determine performance statistics. The aim of the second phase from 2006 to 2010 was to develop standards investigate about policies and reduce costs.</w:t>
-      </w:r>
-      <w:r>
-        <w:rPr>
-          <w:lang w:val="en-US"/>
-        </w:rPr>
-        <w:t xml:space="preserve"> Besides this plan there was an agreement of the Japanese car manufacturers to release fuel cell vehicles by 2015</w:t>
-      </w:r>
-      <w:r>
-        <w:rPr>
-          <w:rStyle w:val="FootnoteReference"/>
-          <w:lang w:val="en-US"/>
-        </w:rPr>
-        <w:footnoteReference w:id="15"/>
-      </w:r>
-      <w:r>
-        <w:rPr>
-          <w:lang w:val="en-US"/>
-        </w:rPr>
-        <w:t>.</w:t>
-      </w:r>
-      <w:r>
-        <w:rPr>
-          <w:lang w:val="en-US"/>
-        </w:rPr>
-        <w:t xml:space="preserve"> In 2002 the Japanese government announced the target to reach 15 GW produced by stationary fuel cells in 2030. Besides funding</w:t>
-      </w:r>
-      <w:r>
-        <w:rPr>
-          <w:lang w:val="en-US"/>
-        </w:rPr>
-        <w:t>,</w:t>
-      </w:r>
-      <w:r>
-        <w:rPr>
-          <w:lang w:val="en-US"/>
-        </w:rPr>
-        <w:t xml:space="preserve"> another</w:t>
-      </w:r>
-      <w:r>
-        <w:rPr>
-          <w:lang w:val="en-US"/>
-        </w:rPr>
-        <w:t xml:space="preserve"> influence of the government</w:t>
-      </w:r>
-      <w:r>
-        <w:rPr>
-          <w:lang w:val="en-US"/>
-        </w:rPr>
-        <w:t>,</w:t>
-      </w:r>
-      <w:r>
-        <w:rPr>
-          <w:lang w:val="en-US"/>
-        </w:rPr>
-        <w:t xml:space="preserve"> is the research on the practical use of fuel cells.</w:t>
-      </w:r>
-      <w:r>
-        <w:rPr>
-          <w:lang w:val="en-US"/>
-        </w:rPr>
-        <w:t xml:space="preserve"> </w:t>
-      </w:r>
-      <w:r>
-        <w:rPr>
-          <w:lang w:val="en-US"/>
-        </w:rPr>
-        <w:t>Japan has a clear focus on creating new markets for fuel cell CHP</w:t>
-      </w:r>
-      <w:r>
-        <w:rPr>
-          <w:lang w:val="en-US"/>
-        </w:rPr>
-        <w:t>.</w:t>
-      </w:r>
-      <w:r>
-        <w:rPr>
-          <w:lang w:val="en-US"/>
-        </w:rPr>
-        <w:t xml:space="preserve"> </w:t>
-      </w:r>
-      <w:r>
-        <w:rPr>
-          <w:lang w:val="en-US"/>
-        </w:rPr>
-        <w:t>The</w:t>
-      </w:r>
-      <w:r>
-        <w:rPr>
-          <w:lang w:val="en-US"/>
-        </w:rPr>
-        <w:t xml:space="preserve"> </w:t>
-      </w:r>
-      <w:r>
-        <w:rPr>
-          <w:lang w:val="en-US"/>
-        </w:rPr>
         <w:lastRenderedPageBreak/>
-        <w:t>Japanese effort is among the highest but currently also the USA is heavily pushing fuel cells.</w:t>
-      </w:r>
-      <w:r>
-        <w:rPr>
-          <w:rStyle w:val="FootnoteReference"/>
-          <w:lang w:val="en-US"/>
-        </w:rPr>
-        <w:footnoteReference w:id="16"/>
-      </w:r>
-      <w:r>
-        <w:rPr>
-          <w:lang w:val="en-US"/>
-        </w:rPr>
-        <w:t>.</w:t>
+        <w:t xml:space="preserve">Using FCV and stationary appliances Japan intends to use 4 billion $ for hydrogen usage and is expecting that by 2020 all road vehicles are powered by hydrogen fuel cells. In 2000 a funding of 25 billion Y were made for R&amp;D on FC, in 2004 another 31 billion Y were spend. The government is also funding manufacturers and an estimated value of 380 million $/year is done for research and commercialization of FC. </w:t>
       </w:r>
     </w:p>
     <w:p>
@@ -7328,28 +7290,54 @@
           <w:lang w:val="en-US"/>
         </w:rPr>
       </w:pPr>
-      <w:r>
-        <w:rPr>
-          <w:lang w:val="en-US"/>
-        </w:rPr>
-        <w:t xml:space="preserve">Using FCV and stationary appliances Japan intends to use 4 billion $ for hydrogen usage and is expecting that by 2020 all road vehicles are powered by hydrogen fuel cells. In 2000 a funding of 25 billion Y were made for R&amp;D on FC, in 2004 another 31 billion Y were spend. The government is also funding manufacturers and an estimated value of 380 million $/year is done for research and commercialization of FC. </w:t>
-      </w:r>
-      <w:bookmarkStart w:id="55" w:name="_GoBack"/>
-      <w:bookmarkEnd w:id="55"/>
-    </w:p>
-    <w:p/>
-    <w:p>
-      <w:pPr>
-        <w:pStyle w:val="Heading2"/>
-        <w:rPr>
-          <w:lang w:val="en-US"/>
-        </w:rPr>
-      </w:pPr>
-      <w:r>
-        <w:rPr>
-          <w:lang w:val="en-US"/>
-        </w:rPr>
-        <w:t>Situation in the USA</w:t>
+      <w:proofErr w:type="spellStart"/>
+      <w:r>
+        <w:rPr>
+          <w:b/>
+          <w:color w:val="595959" w:themeColor="text2"/>
+        </w:rPr>
+        <w:t>Japan</w:t>
+      </w:r>
+      <w:proofErr w:type="spellEnd"/>
+      <w:r>
+        <w:rPr>
+          <w:b/>
+          <w:color w:val="595959" w:themeColor="text2"/>
+        </w:rPr>
+        <w:t xml:space="preserve">: $380 million </w:t>
+      </w:r>
+      <w:proofErr w:type="spellStart"/>
+      <w:r>
+        <w:rPr>
+          <w:b/>
+          <w:color w:val="595959" w:themeColor="text2"/>
+        </w:rPr>
+        <w:t>in</w:t>
+      </w:r>
+      <w:proofErr w:type="spellEnd"/>
+      <w:r>
+        <w:rPr>
+          <w:b/>
+          <w:color w:val="595959" w:themeColor="text2"/>
+        </w:rPr>
+        <w:t xml:space="preserve"> 2008 for R&amp;D and </w:t>
+      </w:r>
+      <w:proofErr w:type="spellStart"/>
+      <w:r>
+        <w:rPr>
+          <w:b/>
+          <w:color w:val="595959" w:themeColor="text2"/>
+        </w:rPr>
+        <w:t>commercialization</w:t>
+      </w:r>
+      <w:proofErr w:type="spellEnd"/>
+      <w:r>
+        <w:rPr>
+          <w:rStyle w:val="FootnoteReference"/>
+          <w:b/>
+          <w:color w:val="595959" w:themeColor="text2"/>
+        </w:rPr>
+        <w:footnoteReference w:id="17"/>
       </w:r>
     </w:p>
     <w:p>
@@ -7358,50 +7346,19 @@
           <w:lang w:val="en-US"/>
         </w:rPr>
       </w:pPr>
-      <w:r>
-        <w:rPr>
-          <w:lang w:val="en-US"/>
-        </w:rPr>
-        <w:t>The electricity market in the US is decentralized. In contrast to Germany or Japan there is less support for creating a market for fuel cell CHP</w:t>
-      </w:r>
-      <w:r>
-        <w:rPr>
-          <w:lang w:val="en-US"/>
-        </w:rPr>
-        <w:t xml:space="preserve">. The SECA program which is focusing on SOFC for small stationary use, SOFC may be the best choice for electricity generation but is lacking behind PEMFC. Besides the US Department of Defense is also investigating about residential fuel cells in military related fields. </w:t>
-      </w:r>
-      <w:r>
-        <w:rPr>
-          <w:rStyle w:val="FootnoteReference"/>
-          <w:lang w:val="en-US"/>
-        </w:rPr>
-        <w:footnoteReference w:id="17"/>
-      </w:r>
-      <w:r>
-        <w:rPr>
-          <w:lang w:val="en-US"/>
-        </w:rPr>
-        <w:t>.</w:t>
-      </w:r>
     </w:p>
     <w:p>
       <w:pPr>
-        <w:rPr>
-          <w:lang w:val="en-US"/>
-        </w:rPr>
-      </w:pPr>
-      <w:r>
-        <w:rPr>
-          <w:lang w:val="en-US"/>
-        </w:rPr>
-        <w:t>US department of energy Hydrogen Program. Furthermore there is a direct subsidy support for manufacturing facilities.</w:t>
-      </w:r>
-      <w:r>
-        <w:rPr>
-          <w:rStyle w:val="FootnoteReference"/>
-          <w:lang w:val="en-US"/>
-        </w:rPr>
-        <w:footnoteReference w:id="18"/>
+        <w:pStyle w:val="Heading2"/>
+        <w:rPr>
+          <w:lang w:val="en-US"/>
+        </w:rPr>
+      </w:pPr>
+      <w:r>
+        <w:rPr>
+          <w:lang w:val="en-US"/>
+        </w:rPr>
+        <w:t>Situation in the USA</w:t>
       </w:r>
     </w:p>
     <w:p>
@@ -7410,19 +7367,50 @@
           <w:lang w:val="en-US"/>
         </w:rPr>
       </w:pPr>
+      <w:r>
+        <w:rPr>
+          <w:lang w:val="en-US"/>
+        </w:rPr>
+        <w:t>The electricity market in the US is decentralized. In contrast to Germany or Japan there is less support for creating a market for fuel cell CHP</w:t>
+      </w:r>
+      <w:r>
+        <w:rPr>
+          <w:lang w:val="en-US"/>
+        </w:rPr>
+        <w:t xml:space="preserve">. The SECA program which is focusing on SOFC for small stationary use, SOFC may be the best choice for electricity generation but is lacking behind PEMFC. Besides the US Department of Defense is also investigating about residential fuel cells in military related fields. </w:t>
+      </w:r>
+      <w:r>
+        <w:rPr>
+          <w:rStyle w:val="FootnoteReference"/>
+          <w:lang w:val="en-US"/>
+        </w:rPr>
+        <w:footnoteReference w:id="18"/>
+      </w:r>
+      <w:r>
+        <w:rPr>
+          <w:lang w:val="en-US"/>
+        </w:rPr>
+        <w:t>.</w:t>
+      </w:r>
     </w:p>
     <w:p>
       <w:pPr>
-        <w:pStyle w:val="Heading2"/>
-        <w:rPr>
-          <w:lang w:val="en-US"/>
-        </w:rPr>
-      </w:pPr>
-      <w:r>
-        <w:rPr>
-          <w:lang w:val="en-US"/>
-        </w:rPr>
-        <w:t>Situation in Germany</w:t>
+        <w:rPr>
+          <w:lang w:val="en-US"/>
+        </w:rPr>
+      </w:pPr>
+      <w:r>
+        <w:rPr>
+          <w:lang w:val="en-US"/>
+        </w:rPr>
+        <w:t>US department of energy Hydrogen Program. Furthermore there is a direct subsidy support for manufacturing facilities.</w:t>
+      </w:r>
+      <w:r>
+        <w:rPr>
+          <w:rStyle w:val="FootnoteReference"/>
+          <w:lang w:val="en-US"/>
+        </w:rPr>
+        <w:footnoteReference w:id="19"/>
       </w:r>
     </w:p>
     <w:p>
@@ -7431,10 +7419,141 @@
           <w:lang w:val="en-US"/>
         </w:rPr>
       </w:pPr>
+    </w:p>
+    <w:p>
+      <w:pPr>
+        <w:rPr>
+          <w:b/>
+          <w:color w:val="595959" w:themeColor="text2"/>
+        </w:rPr>
+      </w:pPr>
+      <w:r>
+        <w:rPr>
+          <w:b/>
+          <w:color w:val="595959" w:themeColor="text2"/>
+        </w:rPr>
+        <w:t xml:space="preserve">USA: $640 million </w:t>
+      </w:r>
+      <w:proofErr w:type="spellStart"/>
+      <w:r>
+        <w:rPr>
+          <w:b/>
+          <w:color w:val="595959" w:themeColor="text2"/>
+        </w:rPr>
+        <w:t>annually</w:t>
+      </w:r>
+      <w:proofErr w:type="spellEnd"/>
+      <w:r>
+        <w:rPr>
+          <w:b/>
+          <w:color w:val="595959" w:themeColor="text2"/>
+        </w:rPr>
+        <w:t xml:space="preserve"> to 2014 plus; $3,000/ kW </w:t>
+      </w:r>
+      <w:proofErr w:type="spellStart"/>
+      <w:r>
+        <w:rPr>
+          <w:b/>
+          <w:color w:val="595959" w:themeColor="text2"/>
+        </w:rPr>
+        <w:t>purchase</w:t>
+      </w:r>
+      <w:proofErr w:type="spellEnd"/>
+      <w:r>
+        <w:rPr>
+          <w:b/>
+          <w:color w:val="595959" w:themeColor="text2"/>
+        </w:rPr>
+        <w:t xml:space="preserve"> </w:t>
+      </w:r>
+      <w:proofErr w:type="spellStart"/>
+      <w:r>
+        <w:rPr>
+          <w:b/>
+          <w:color w:val="595959" w:themeColor="text2"/>
+        </w:rPr>
+        <w:t>incentive</w:t>
+      </w:r>
+      <w:proofErr w:type="spellEnd"/>
+      <w:r>
+        <w:rPr>
+          <w:b/>
+          <w:color w:val="595959" w:themeColor="text2"/>
+        </w:rPr>
+        <w:t xml:space="preserve"> </w:t>
+      </w:r>
+      <w:proofErr w:type="spellStart"/>
+      <w:r>
+        <w:rPr>
+          <w:b/>
+          <w:color w:val="595959" w:themeColor="text2"/>
+        </w:rPr>
+        <w:t>tax</w:t>
+      </w:r>
+      <w:proofErr w:type="spellEnd"/>
+      <w:r>
+        <w:rPr>
+          <w:b/>
+          <w:color w:val="595959" w:themeColor="text2"/>
+        </w:rPr>
+        <w:t xml:space="preserve"> </w:t>
+      </w:r>
+      <w:proofErr w:type="spellStart"/>
+      <w:r>
+        <w:rPr>
+          <w:b/>
+          <w:color w:val="595959" w:themeColor="text2"/>
+        </w:rPr>
+        <w:t>credit</w:t>
+      </w:r>
+      <w:proofErr w:type="spellEnd"/>
+      <w:r>
+        <w:rPr>
+          <w:b/>
+          <w:color w:val="595959" w:themeColor="text2"/>
+        </w:rPr>
+        <w:t xml:space="preserve"> </w:t>
+      </w:r>
+      <w:r>
+        <w:rPr>
+          <w:rStyle w:val="FootnoteReference"/>
+          <w:b/>
+          <w:color w:val="595959" w:themeColor="text2"/>
+        </w:rPr>
+        <w:footnoteReference w:id="20"/>
+      </w:r>
+    </w:p>
+    <w:p>
+      <w:pPr>
+        <w:rPr>
+          <w:lang w:val="en-US"/>
+        </w:rPr>
+      </w:pPr>
+    </w:p>
+    <w:p>
+      <w:pPr>
+        <w:pStyle w:val="Heading2"/>
+        <w:rPr>
+          <w:lang w:val="en-US"/>
+        </w:rPr>
+      </w:pPr>
+      <w:r>
+        <w:rPr>
+          <w:lang w:val="en-US"/>
+        </w:rPr>
+        <w:t>Situation in Germany</w:t>
+      </w:r>
+    </w:p>
+    <w:p>
+      <w:pPr>
+        <w:rPr>
+          <w:lang w:val="en-US"/>
+        </w:rPr>
+      </w:pPr>
       <w:r>
         <w:rPr>
           <w:noProof/>
-          <w:lang w:val="de-DE"/>
+          <w:lang w:val="en-US"/>
         </w:rPr>
         <mc:AlternateContent>
           <mc:Choice Requires="wps">
@@ -7500,14 +7619,7 @@
                                 <w:color w:val="595959" w:themeColor="text2"/>
                                 <w:lang w:val="en-US"/>
                               </w:rPr>
-                              <w:t>JTI</w:t>
-                            </w:r>
-                            <w:r>
-                              <w:rPr>
-                                <w:color w:val="595959" w:themeColor="text2"/>
-                                <w:lang w:val="en-US"/>
-                              </w:rPr>
-                              <w:t> :</w:t>
+                              <w:t>JTI :</w:t>
                             </w:r>
                             <w:proofErr w:type="gramEnd"/>
                             <w:r>
@@ -7560,14 +7672,7 @@
                           <w:color w:val="595959" w:themeColor="text2"/>
                           <w:lang w:val="en-US"/>
                         </w:rPr>
-                        <w:t>JTI</w:t>
-                      </w:r>
-                      <w:r>
-                        <w:rPr>
-                          <w:color w:val="595959" w:themeColor="text2"/>
-                          <w:lang w:val="en-US"/>
-                        </w:rPr>
-                        <w:t> :</w:t>
+                        <w:t>JTI :</w:t>
                       </w:r>
                       <w:proofErr w:type="gramEnd"/>
                       <w:r>
@@ -7630,7 +7735,7 @@
           <w:rStyle w:val="FootnoteReference"/>
           <w:lang w:val="en-US"/>
         </w:rPr>
-        <w:footnoteReference w:id="19"/>
+        <w:footnoteReference w:id="21"/>
       </w:r>
       <w:r>
         <w:rPr>
@@ -7649,14 +7754,14 @@
           <w:rStyle w:val="FootnoteReference"/>
           <w:lang w:val="en-US"/>
         </w:rPr>
-        <w:footnoteReference w:id="20"/>
+        <w:footnoteReference w:id="22"/>
       </w:r>
       <w:r>
         <w:rPr>
           <w:rStyle w:val="FootnoteReference"/>
           <w:lang w:val="en-US"/>
         </w:rPr>
-        <w:footnoteReference w:id="21"/>
+        <w:footnoteReference w:id="23"/>
       </w:r>
       <w:r>
         <w:rPr>
@@ -7668,7 +7773,14 @@
         <w:rPr>
           <w:lang w:val="en-US"/>
         </w:rPr>
-        <w:t xml:space="preserve"> The public federal funding amounts 8-10 million every year. For the time 2001-2003 additionally 15 million were added in the “program on investment into the future”. The Helmholtz foundation, which undertakes basic research is supported with 15 million </w:t>
+        <w:t xml:space="preserve"> The public federal funding amounts 8-10 million every year. For the time 2001-2003 additionally 15 million were added in the “program on investment into the future”. The Helmholtz foundation, which undertakes </w:t>
+      </w:r>
+      <w:r>
+        <w:rPr>
+          <w:lang w:val="en-US"/>
+        </w:rPr>
+        <w:lastRenderedPageBreak/>
+        <w:t xml:space="preserve">basic research is supported with 15 million </w:t>
       </w:r>
       <w:r>
         <w:rPr>
@@ -7687,7 +7799,7 @@
           <w:rStyle w:val="FootnoteReference"/>
           <w:lang w:val="en-US"/>
         </w:rPr>
-        <w:footnoteReference w:id="22"/>
+        <w:footnoteReference w:id="24"/>
       </w:r>
       <w:r>
         <w:rPr>
@@ -7699,14 +7811,7 @@
         <w:rPr>
           <w:lang w:val="en-US"/>
         </w:rPr>
-        <w:t xml:space="preserve"> The German government often proved to create new markets for new energy forms, e.g. with the “feed in law” from 1991 which guarantee </w:t>
-      </w:r>
-      <w:r>
-        <w:rPr>
-          <w:lang w:val="en-US"/>
-        </w:rPr>
-        <w:lastRenderedPageBreak/>
-        <w:t xml:space="preserve">a specific price for electricity generated by renewable energies. Germany is creating a market for </w:t>
+        <w:t xml:space="preserve"> The German government often proved to create new markets for new energy forms, e.g. with the “feed in law” from 1991 which guarantee a specific price for electricity generated by renewable energies. Germany is creating a market for </w:t>
       </w:r>
       <w:r>
         <w:rPr>
@@ -7763,7 +7868,7 @@
           <w:rStyle w:val="FootnoteReference"/>
           <w:lang w:val="en-US"/>
         </w:rPr>
-        <w:footnoteReference w:id="23"/>
+        <w:footnoteReference w:id="25"/>
       </w:r>
       <w:r>
         <w:rPr>
@@ -7788,7 +7893,7 @@
           <w:rStyle w:val="FootnoteReference"/>
           <w:lang w:val="en-US"/>
         </w:rPr>
-        <w:footnoteReference w:id="24"/>
+        <w:footnoteReference w:id="26"/>
       </w:r>
     </w:p>
     <w:p>
@@ -7808,136 +7913,38 @@
           <w:rStyle w:val="FootnoteReference"/>
           <w:lang w:val="en-US"/>
         </w:rPr>
-        <w:footnoteReference w:id="25"/>
+        <w:footnoteReference w:id="27"/>
       </w:r>
     </w:p>
     <w:p>
       <w:pPr>
         <w:rPr>
-          <w:lang w:val="en-US"/>
-        </w:rPr>
-      </w:pPr>
-    </w:p>
-    <w:p>
-      <w:pPr>
-        <w:rPr>
-          <w:lang w:val="en-US"/>
-        </w:rPr>
-      </w:pPr>
-    </w:p>
-    <w:p>
-      <w:pPr>
-        <w:pStyle w:val="Heading2"/>
-        <w:rPr>
-          <w:lang w:val="en-US"/>
-        </w:rPr>
-      </w:pPr>
-      <w:r>
-        <w:rPr>
-          <w:lang w:val="en-US"/>
-        </w:rPr>
-        <w:t>Conclusion</w:t>
-      </w:r>
-    </w:p>
-    <w:p>
-      <w:pPr>
-        <w:rPr>
-          <w:lang w:val="en-US"/>
-        </w:rPr>
-      </w:pPr>
-      <w:r>
-        <w:rPr>
-          <w:lang w:val="en-US"/>
-        </w:rPr>
-        <w:t xml:space="preserve">Most of the policies are facing the same problem. </w:t>
-      </w:r>
-      <w:r>
-        <w:rPr>
-          <w:lang w:val="en-US"/>
-        </w:rPr>
-        <w:t>O</w:t>
-      </w:r>
-      <w:r>
-        <w:rPr>
-          <w:lang w:val="en-US"/>
-        </w:rPr>
-        <w:t xml:space="preserve">n the one hand they have to be broad enough to create new markets and encourage firms to enter, but on the </w:t>
-      </w:r>
-      <w:r>
-        <w:rPr>
-          <w:lang w:val="en-US"/>
-        </w:rPr>
-        <w:t>other</w:t>
-      </w:r>
-      <w:r>
-        <w:rPr>
-          <w:lang w:val="en-US"/>
-        </w:rPr>
-        <w:t xml:space="preserve"> hand they are focused on specific technologies where there is the greatest chance to success. A </w:t>
-      </w:r>
-      <w:r>
-        <w:rPr>
-          <w:lang w:val="en-US"/>
-        </w:rPr>
-        <w:t>proposed solution includes to keep regulatory measures flexible while focusing R&amp;D on special technologies</w:t>
-      </w:r>
-      <w:r>
-        <w:rPr>
-          <w:rStyle w:val="FootnoteReference"/>
-          <w:lang w:val="en-US"/>
-        </w:rPr>
-        <w:footnoteReference w:id="26"/>
-      </w:r>
-      <w:r>
-        <w:rPr>
-          <w:lang w:val="en-US"/>
-        </w:rPr>
-        <w:t xml:space="preserve">. </w:t>
-      </w:r>
-    </w:p>
-    <w:p>
-      <w:pPr>
-        <w:rPr>
-          <w:lang w:val="en-US"/>
-        </w:rPr>
-      </w:pPr>
-    </w:p>
-    <w:p>
-      <w:pPr>
-        <w:rPr>
-          <w:lang w:val="en-US"/>
-        </w:rPr>
-      </w:pPr>
-    </w:p>
-    <w:p>
-      <w:pPr>
-        <w:rPr>
-          <w:lang w:val="en-US"/>
-        </w:rPr>
-      </w:pPr>
-    </w:p>
-    <w:p>
-      <w:pPr>
-        <w:rPr>
           <w:b/>
           <w:color w:val="595959" w:themeColor="text2"/>
         </w:rPr>
       </w:pPr>
-      <w:proofErr w:type="spellStart"/>
       <w:r>
         <w:rPr>
           <w:b/>
           <w:color w:val="595959" w:themeColor="text2"/>
         </w:rPr>
-        <w:t>Governmental</w:t>
-      </w:r>
-      <w:proofErr w:type="spellEnd"/>
+        <w:t xml:space="preserve">Germany: $1.1 billion </w:t>
+      </w:r>
+      <w:proofErr w:type="spellStart"/>
       <w:r>
         <w:rPr>
           <w:b/>
           <w:color w:val="595959" w:themeColor="text2"/>
         </w:rPr>
-        <w:t xml:space="preserve"> Support</w:t>
+        <w:t>until</w:t>
+      </w:r>
+      <w:proofErr w:type="spellEnd"/>
+      <w:r>
+        <w:rPr>
+          <w:b/>
+          <w:color w:val="595959" w:themeColor="text2"/>
+        </w:rPr>
+        <w:t xml:space="preserve"> 2017</w:t>
       </w:r>
       <w:r>
         <w:rPr>
@@ -7945,140 +7952,28 @@
           <w:b/>
           <w:color w:val="595959" w:themeColor="text2"/>
         </w:rPr>
-        <w:footnoteReference w:id="27"/>
-      </w:r>
-      <w:r>
-        <w:rPr>
-          <w:b/>
-          <w:color w:val="595959" w:themeColor="text2"/>
-        </w:rPr>
-        <w:t xml:space="preserve"> :</w:t>
+        <w:footnoteReference w:id="28"/>
       </w:r>
     </w:p>
     <w:p>
       <w:pPr>
         <w:rPr>
-          <w:b/>
-          <w:color w:val="595959" w:themeColor="text2"/>
-        </w:rPr>
-      </w:pPr>
-      <w:r>
-        <w:rPr>
-          <w:b/>
-          <w:color w:val="595959" w:themeColor="text2"/>
-        </w:rPr>
-        <w:t xml:space="preserve">USA: $640 million </w:t>
-      </w:r>
-      <w:proofErr w:type="spellStart"/>
-      <w:r>
-        <w:rPr>
-          <w:b/>
-          <w:color w:val="595959" w:themeColor="text2"/>
-        </w:rPr>
-        <w:t>annually</w:t>
-      </w:r>
-      <w:proofErr w:type="spellEnd"/>
-      <w:r>
-        <w:rPr>
-          <w:b/>
-          <w:color w:val="595959" w:themeColor="text2"/>
-        </w:rPr>
-        <w:t xml:space="preserve"> to 2014 plus; $3,000/ kW </w:t>
-      </w:r>
-      <w:proofErr w:type="spellStart"/>
-      <w:r>
-        <w:rPr>
-          <w:b/>
-          <w:color w:val="595959" w:themeColor="text2"/>
-        </w:rPr>
-        <w:t>purchase</w:t>
-      </w:r>
-      <w:proofErr w:type="spellEnd"/>
-      <w:r>
-        <w:rPr>
-          <w:b/>
-          <w:color w:val="595959" w:themeColor="text2"/>
-        </w:rPr>
-        <w:t xml:space="preserve"> </w:t>
-      </w:r>
-      <w:proofErr w:type="spellStart"/>
-      <w:r>
-        <w:rPr>
-          <w:b/>
-          <w:color w:val="595959" w:themeColor="text2"/>
-        </w:rPr>
-        <w:t>incentive</w:t>
-      </w:r>
-      <w:proofErr w:type="spellEnd"/>
-      <w:r>
-        <w:rPr>
-          <w:b/>
-          <w:color w:val="595959" w:themeColor="text2"/>
-        </w:rPr>
-        <w:t xml:space="preserve"> </w:t>
-      </w:r>
-      <w:proofErr w:type="spellStart"/>
-      <w:r>
-        <w:rPr>
-          <w:b/>
-          <w:color w:val="595959" w:themeColor="text2"/>
-        </w:rPr>
-        <w:t>tax</w:t>
-      </w:r>
-      <w:proofErr w:type="spellEnd"/>
-      <w:r>
-        <w:rPr>
-          <w:b/>
-          <w:color w:val="595959" w:themeColor="text2"/>
-        </w:rPr>
-        <w:t xml:space="preserve"> </w:t>
-      </w:r>
-      <w:proofErr w:type="spellStart"/>
-      <w:r>
-        <w:rPr>
-          <w:b/>
-          <w:color w:val="595959" w:themeColor="text2"/>
-        </w:rPr>
-        <w:t>credit</w:t>
-      </w:r>
-      <w:proofErr w:type="spellEnd"/>
-      <w:r>
-        <w:rPr>
-          <w:b/>
-          <w:color w:val="595959" w:themeColor="text2"/>
-        </w:rPr>
-        <w:t xml:space="preserve">. </w:t>
-      </w:r>
+          <w:lang w:val="en-US"/>
+        </w:rPr>
+      </w:pPr>
     </w:p>
     <w:p>
       <w:pPr>
-        <w:rPr>
-          <w:b/>
-          <w:color w:val="595959" w:themeColor="text2"/>
-        </w:rPr>
-      </w:pPr>
-      <w:r>
-        <w:rPr>
-          <w:b/>
-          <w:color w:val="595959" w:themeColor="text2"/>
-        </w:rPr>
-        <w:t xml:space="preserve">Germany: $1.1 billion </w:t>
-      </w:r>
-      <w:proofErr w:type="spellStart"/>
-      <w:r>
-        <w:rPr>
-          <w:b/>
-          <w:color w:val="595959" w:themeColor="text2"/>
-        </w:rPr>
-        <w:t>until</w:t>
-      </w:r>
-      <w:proofErr w:type="spellEnd"/>
-      <w:r>
-        <w:rPr>
-          <w:b/>
-          <w:color w:val="595959" w:themeColor="text2"/>
-        </w:rPr>
-        <w:t xml:space="preserve"> 2017</w:t>
+        <w:pStyle w:val="Heading2"/>
+        <w:rPr>
+          <w:lang w:val="en-US"/>
+        </w:rPr>
+      </w:pPr>
+      <w:r>
+        <w:rPr>
+          <w:lang w:val="en-US"/>
+        </w:rPr>
+        <w:t>Conclusion</w:t>
       </w:r>
     </w:p>
     <w:p>
@@ -8087,47 +7982,69 @@
           <w:lang w:val="en-US"/>
         </w:rPr>
       </w:pPr>
-      <w:proofErr w:type="spellStart"/>
-      <w:r>
-        <w:rPr>
-          <w:b/>
-          <w:color w:val="595959" w:themeColor="text2"/>
-        </w:rPr>
-        <w:t>Japan</w:t>
-      </w:r>
-      <w:proofErr w:type="spellEnd"/>
-      <w:r>
-        <w:rPr>
-          <w:b/>
-          <w:color w:val="595959" w:themeColor="text2"/>
-        </w:rPr>
-        <w:t xml:space="preserve">: $380 million </w:t>
-      </w:r>
-      <w:proofErr w:type="spellStart"/>
-      <w:r>
-        <w:rPr>
-          <w:b/>
-          <w:color w:val="595959" w:themeColor="text2"/>
-        </w:rPr>
-        <w:t>in</w:t>
-      </w:r>
-      <w:proofErr w:type="spellEnd"/>
-      <w:r>
-        <w:rPr>
-          <w:b/>
-          <w:color w:val="595959" w:themeColor="text2"/>
-        </w:rPr>
-        <w:t xml:space="preserve"> 2008 for R&amp;D and </w:t>
-      </w:r>
-      <w:proofErr w:type="spellStart"/>
-      <w:r>
-        <w:rPr>
-          <w:b/>
-          <w:color w:val="595959" w:themeColor="text2"/>
-        </w:rPr>
-        <w:t>commercialization</w:t>
-      </w:r>
-      <w:proofErr w:type="spellEnd"/>
+      <w:r>
+        <w:rPr>
+          <w:lang w:val="en-US"/>
+        </w:rPr>
+        <w:t xml:space="preserve">Most of the policies are facing the same problem. </w:t>
+      </w:r>
+      <w:r>
+        <w:rPr>
+          <w:lang w:val="en-US"/>
+        </w:rPr>
+        <w:t>O</w:t>
+      </w:r>
+      <w:r>
+        <w:rPr>
+          <w:lang w:val="en-US"/>
+        </w:rPr>
+        <w:t xml:space="preserve">n the one hand they have to be broad enough to create new markets and encourage firms to enter, but on the </w:t>
+      </w:r>
+      <w:r>
+        <w:rPr>
+          <w:lang w:val="en-US"/>
+        </w:rPr>
+        <w:t>other</w:t>
+      </w:r>
+      <w:r>
+        <w:rPr>
+          <w:lang w:val="en-US"/>
+        </w:rPr>
+        <w:t xml:space="preserve"> hand they are focused on specific technologies where there is the greatest chance to success. A </w:t>
+      </w:r>
+      <w:r>
+        <w:rPr>
+          <w:lang w:val="en-US"/>
+        </w:rPr>
+        <w:t>proposed solution includes to keep regulatory measures flexible while focusing R&amp;D on special technologies</w:t>
+      </w:r>
+      <w:r>
+        <w:rPr>
+          <w:rStyle w:val="FootnoteReference"/>
+          <w:lang w:val="en-US"/>
+        </w:rPr>
+        <w:footnoteReference w:id="29"/>
+      </w:r>
+      <w:r>
+        <w:rPr>
+          <w:lang w:val="en-US"/>
+        </w:rPr>
+        <w:t xml:space="preserve">. </w:t>
+      </w:r>
+    </w:p>
+    <w:p>
+      <w:pPr>
+        <w:rPr>
+          <w:lang w:val="en-US"/>
+        </w:rPr>
+      </w:pPr>
+    </w:p>
+    <w:p>
+      <w:pPr>
+        <w:rPr>
+          <w:lang w:val="en-US"/>
+        </w:rPr>
+      </w:pPr>
     </w:p>
     <w:p>
       <w:pPr>
@@ -8194,7 +8111,7 @@
           <w:lang w:val="en-US"/>
         </w:rPr>
       </w:pPr>
-      <w:bookmarkStart w:id="67" w:name="_Ref419309432"/>
+      <w:bookmarkStart w:id="69" w:name="_Ref419309432"/>
       <w:r>
         <w:rPr>
           <w:lang w:val="en-US"/>
@@ -8202,7 +8119,7 @@
         <w:lastRenderedPageBreak/>
         <w:t>Comparison to other technologies</w:t>
       </w:r>
-      <w:bookmarkEnd w:id="67"/>
+      <w:bookmarkEnd w:id="69"/>
     </w:p>
     <w:p>
       <w:pPr>
@@ -9461,20 +9378,20 @@
           <w:lang w:val="en-US"/>
         </w:rPr>
       </w:pPr>
-      <w:bookmarkStart w:id="68" w:name="_Toc417578130"/>
-      <w:bookmarkStart w:id="69" w:name="_Toc417579187"/>
-      <w:bookmarkStart w:id="70" w:name="_Toc417584745"/>
-      <w:bookmarkStart w:id="71" w:name="_Toc417860548"/>
+      <w:bookmarkStart w:id="70" w:name="_Toc417578130"/>
+      <w:bookmarkStart w:id="71" w:name="_Toc417579187"/>
+      <w:bookmarkStart w:id="72" w:name="_Toc417584745"/>
+      <w:bookmarkStart w:id="73" w:name="_Toc417860548"/>
       <w:r>
         <w:rPr>
           <w:lang w:val="en-US"/>
         </w:rPr>
         <w:t>Opportunities</w:t>
       </w:r>
-      <w:bookmarkEnd w:id="68"/>
-      <w:bookmarkEnd w:id="69"/>
       <w:bookmarkEnd w:id="70"/>
       <w:bookmarkEnd w:id="71"/>
+      <w:bookmarkEnd w:id="72"/>
+      <w:bookmarkEnd w:id="73"/>
     </w:p>
     <w:p>
       <w:pPr>
@@ -9922,20 +9839,20 @@
           <w:lang w:val="en-US"/>
         </w:rPr>
       </w:pPr>
-      <w:bookmarkStart w:id="72" w:name="_Toc417578131"/>
-      <w:bookmarkStart w:id="73" w:name="_Toc417579188"/>
-      <w:bookmarkStart w:id="74" w:name="_Toc417584746"/>
-      <w:bookmarkStart w:id="75" w:name="_Toc417860549"/>
+      <w:bookmarkStart w:id="74" w:name="_Toc417578131"/>
+      <w:bookmarkStart w:id="75" w:name="_Toc417579188"/>
+      <w:bookmarkStart w:id="76" w:name="_Toc417584746"/>
+      <w:bookmarkStart w:id="77" w:name="_Toc417860549"/>
       <w:r>
         <w:rPr>
           <w:lang w:val="en-US"/>
         </w:rPr>
         <w:t>Limitations and risks</w:t>
       </w:r>
-      <w:bookmarkEnd w:id="72"/>
-      <w:bookmarkEnd w:id="73"/>
       <w:bookmarkEnd w:id="74"/>
       <w:bookmarkEnd w:id="75"/>
+      <w:bookmarkEnd w:id="76"/>
+      <w:bookmarkEnd w:id="77"/>
     </w:p>
     <w:p>
       <w:pPr>
@@ -10161,20 +10078,20 @@
           <w:lang w:val="en-US"/>
         </w:rPr>
       </w:pPr>
-      <w:bookmarkStart w:id="76" w:name="_Toc417578132"/>
-      <w:bookmarkStart w:id="77" w:name="_Toc417579189"/>
-      <w:bookmarkStart w:id="78" w:name="_Toc417584747"/>
-      <w:bookmarkStart w:id="79" w:name="_Toc417860550"/>
+      <w:bookmarkStart w:id="78" w:name="_Toc417578132"/>
+      <w:bookmarkStart w:id="79" w:name="_Toc417579189"/>
+      <w:bookmarkStart w:id="80" w:name="_Toc417584747"/>
+      <w:bookmarkStart w:id="81" w:name="_Toc417860550"/>
       <w:r>
         <w:rPr>
           <w:lang w:val="en-US"/>
         </w:rPr>
         <w:t>Forecast</w:t>
       </w:r>
-      <w:bookmarkEnd w:id="76"/>
-      <w:bookmarkEnd w:id="77"/>
       <w:bookmarkEnd w:id="78"/>
       <w:bookmarkEnd w:id="79"/>
+      <w:bookmarkEnd w:id="80"/>
+      <w:bookmarkEnd w:id="81"/>
     </w:p>
     <w:p>
       <w:pPr>
@@ -10660,10 +10577,10 @@
           <w:lang w:val="en-US"/>
         </w:rPr>
       </w:pPr>
-      <w:bookmarkStart w:id="80" w:name="_Toc417578133"/>
-      <w:bookmarkStart w:id="81" w:name="_Toc417579190"/>
-      <w:bookmarkStart w:id="82" w:name="_Toc417584748"/>
-      <w:bookmarkStart w:id="83" w:name="_Toc417860551"/>
+      <w:bookmarkStart w:id="82" w:name="_Toc417578133"/>
+      <w:bookmarkStart w:id="83" w:name="_Toc417579190"/>
+      <w:bookmarkStart w:id="84" w:name="_Toc417584748"/>
+      <w:bookmarkStart w:id="85" w:name="_Toc417860551"/>
       <w:r>
         <w:rPr>
           <w:lang w:val="en-US"/>
@@ -10676,10 +10593,10 @@
         </w:rPr>
         <w:t>onclusion</w:t>
       </w:r>
-      <w:bookmarkEnd w:id="80"/>
-      <w:bookmarkEnd w:id="81"/>
       <w:bookmarkEnd w:id="82"/>
       <w:bookmarkEnd w:id="83"/>
+      <w:bookmarkEnd w:id="84"/>
+      <w:bookmarkEnd w:id="85"/>
     </w:p>
     <w:p>
       <w:pPr>
@@ -10915,10 +10832,10 @@
           <w:lang w:val="en-US"/>
         </w:rPr>
       </w:pPr>
-      <w:bookmarkStart w:id="84" w:name="_Toc417578134"/>
-      <w:bookmarkStart w:id="85" w:name="_Toc417579191"/>
-      <w:bookmarkStart w:id="86" w:name="_Toc417584749"/>
-      <w:bookmarkStart w:id="87" w:name="_Toc417860552"/>
+      <w:bookmarkStart w:id="86" w:name="_Toc417578134"/>
+      <w:bookmarkStart w:id="87" w:name="_Toc417579191"/>
+      <w:bookmarkStart w:id="88" w:name="_Toc417584749"/>
+      <w:bookmarkStart w:id="89" w:name="_Toc417860552"/>
       <w:r>
         <w:rPr>
           <w:lang w:val="en-US"/>
@@ -10932,10 +10849,10 @@
         </w:rPr>
         <w:t>ppendix</w:t>
       </w:r>
-      <w:bookmarkEnd w:id="84"/>
-      <w:bookmarkEnd w:id="85"/>
       <w:bookmarkEnd w:id="86"/>
       <w:bookmarkEnd w:id="87"/>
+      <w:bookmarkEnd w:id="88"/>
+      <w:bookmarkEnd w:id="89"/>
     </w:p>
     <w:p>
       <w:pPr>
@@ -10944,10 +10861,10 @@
           <w:lang w:val="en-US"/>
         </w:rPr>
       </w:pPr>
-      <w:bookmarkStart w:id="88" w:name="_Toc417578135"/>
-      <w:bookmarkStart w:id="89" w:name="_Toc417579192"/>
-      <w:bookmarkStart w:id="90" w:name="_Toc417584750"/>
-      <w:bookmarkStart w:id="91" w:name="_Toc417860553"/>
+      <w:bookmarkStart w:id="90" w:name="_Toc417578135"/>
+      <w:bookmarkStart w:id="91" w:name="_Toc417579192"/>
+      <w:bookmarkStart w:id="92" w:name="_Toc417584750"/>
+      <w:bookmarkStart w:id="93" w:name="_Toc417860553"/>
       <w:r>
         <w:rPr>
           <w:lang w:val="en-US"/>
@@ -10972,10 +10889,10 @@
         </w:rPr>
         <w:t>ble of contents</w:t>
       </w:r>
-      <w:bookmarkEnd w:id="88"/>
-      <w:bookmarkEnd w:id="89"/>
       <w:bookmarkEnd w:id="90"/>
       <w:bookmarkEnd w:id="91"/>
+      <w:bookmarkEnd w:id="92"/>
+      <w:bookmarkEnd w:id="93"/>
     </w:p>
     <w:p>
       <w:pPr>
@@ -13721,20 +13638,20 @@
           <w:lang w:val="en-US"/>
         </w:rPr>
       </w:pPr>
-      <w:bookmarkStart w:id="92" w:name="_Toc417578136"/>
-      <w:bookmarkStart w:id="93" w:name="_Toc417579193"/>
-      <w:bookmarkStart w:id="94" w:name="_Toc417584751"/>
-      <w:bookmarkStart w:id="95" w:name="_Toc417860554"/>
+      <w:bookmarkStart w:id="94" w:name="_Toc417578136"/>
+      <w:bookmarkStart w:id="95" w:name="_Toc417579193"/>
+      <w:bookmarkStart w:id="96" w:name="_Toc417584751"/>
+      <w:bookmarkStart w:id="97" w:name="_Toc417860554"/>
       <w:r>
         <w:rPr>
           <w:lang w:val="en-US"/>
         </w:rPr>
         <w:t>Table of figures</w:t>
       </w:r>
-      <w:bookmarkEnd w:id="92"/>
-      <w:bookmarkEnd w:id="93"/>
       <w:bookmarkEnd w:id="94"/>
       <w:bookmarkEnd w:id="95"/>
+      <w:bookmarkEnd w:id="96"/>
+      <w:bookmarkEnd w:id="97"/>
     </w:p>
     <w:p>
       <w:pPr>
@@ -13769,8 +13686,8 @@
         </w:rPr>
         <w:fldChar w:fldCharType="separate"/>
       </w:r>
-      <w:bookmarkStart w:id="96" w:name="_CTVBIBLIOGRAPHY1"/>
-      <w:bookmarkEnd w:id="96"/>
+      <w:bookmarkStart w:id="98" w:name="_CTVBIBLIOGRAPHY1"/>
+      <w:bookmarkEnd w:id="98"/>
       <w:r>
         <w:rPr>
           <w:lang w:val="en-US"/>
@@ -13785,19 +13702,11 @@
           <w:lang w:val="en-US"/>
         </w:rPr>
       </w:pPr>
-      <w:proofErr w:type="spellStart"/>
-      <w:r>
-        <w:rPr>
-          <w:lang w:val="en-US"/>
-        </w:rPr>
-        <w:t>Andújar</w:t>
-      </w:r>
-      <w:proofErr w:type="spellEnd"/>
-      <w:r>
-        <w:rPr>
-          <w:lang w:val="en-US"/>
-        </w:rPr>
-        <w:t xml:space="preserve">, J. M., and F. Segura. “Fuel cells: History and updating. A walk along two centuries.” </w:t>
+      <w:r>
+        <w:rPr>
+          <w:lang w:val="en-US"/>
+        </w:rPr>
+        <w:t xml:space="preserve">Andújar, J. M., and F. Segura. “Fuel cells: History and updating. A walk along two centuries.” </w:t>
       </w:r>
       <w:r>
         <w:rPr>
@@ -13820,33 +13729,11 @@
           <w:lang w:val="en-US"/>
         </w:rPr>
       </w:pPr>
-      <w:proofErr w:type="spellStart"/>
-      <w:r>
-        <w:rPr>
-          <w:lang w:val="en-US"/>
-        </w:rPr>
-        <w:t>Bleischwitz</w:t>
-      </w:r>
-      <w:proofErr w:type="spellEnd"/>
-      <w:r>
-        <w:rPr>
-          <w:lang w:val="en-US"/>
-        </w:rPr>
-        <w:t xml:space="preserve">, </w:t>
-      </w:r>
-      <w:proofErr w:type="spellStart"/>
-      <w:r>
-        <w:rPr>
-          <w:lang w:val="en-US"/>
-        </w:rPr>
-        <w:t>Raimund</w:t>
-      </w:r>
-      <w:proofErr w:type="spellEnd"/>
-      <w:r>
-        <w:rPr>
-          <w:lang w:val="en-US"/>
-        </w:rPr>
-        <w:t xml:space="preserve">, and Nikolas Bader. “Policies for the transition towards a hydrogen economy: the EU case.” </w:t>
+      <w:r>
+        <w:rPr>
+          <w:lang w:val="en-US"/>
+        </w:rPr>
+        <w:t xml:space="preserve">Bleischwitz, Raimund, and Nikolas Bader. “Policies for the transition towards a hydrogen economy: the EU case.” </w:t>
       </w:r>
       <w:r>
         <w:rPr>
@@ -13873,21 +13760,7 @@
         <w:rPr>
           <w:lang w:val="en-US"/>
         </w:rPr>
-        <w:t xml:space="preserve">Brown, James E., Chris N. Hendry, and Paul </w:t>
-      </w:r>
-      <w:proofErr w:type="spellStart"/>
-      <w:r>
-        <w:rPr>
-          <w:lang w:val="en-US"/>
-        </w:rPr>
-        <w:t>Harborne</w:t>
-      </w:r>
-      <w:proofErr w:type="spellEnd"/>
-      <w:r>
-        <w:rPr>
-          <w:lang w:val="en-US"/>
-        </w:rPr>
-        <w:t xml:space="preserve">. “An emerging market in fuel cells? Residential combined heat and power in four countries.” </w:t>
+        <w:t xml:space="preserve">Brown, James E., Chris N. Hendry, and Paul Harborne. “An emerging market in fuel cells? Residential combined heat and power in four countries.” </w:t>
       </w:r>
       <w:r>
         <w:rPr>
@@ -13924,47 +13797,11 @@
           <w:lang w:val="en-US"/>
         </w:rPr>
       </w:pPr>
-      <w:proofErr w:type="spellStart"/>
-      <w:r>
-        <w:rPr>
-          <w:lang w:val="en-US"/>
-        </w:rPr>
-        <w:t>Dodds</w:t>
-      </w:r>
-      <w:proofErr w:type="spellEnd"/>
-      <w:r>
-        <w:rPr>
-          <w:lang w:val="en-US"/>
-        </w:rPr>
-        <w:t xml:space="preserve">, Paul E., Iain </w:t>
-      </w:r>
-      <w:proofErr w:type="spellStart"/>
-      <w:r>
-        <w:rPr>
-          <w:lang w:val="en-US"/>
-        </w:rPr>
-        <w:t>Staffell</w:t>
-      </w:r>
-      <w:proofErr w:type="spellEnd"/>
-      <w:r>
-        <w:rPr>
-          <w:lang w:val="en-US"/>
-        </w:rPr>
-        <w:t xml:space="preserve">, Adam D. Hawkes, Francis Li, Philipp </w:t>
-      </w:r>
-      <w:proofErr w:type="spellStart"/>
-      <w:r>
-        <w:rPr>
-          <w:lang w:val="en-US"/>
-        </w:rPr>
-        <w:t>Grünewald</w:t>
-      </w:r>
-      <w:proofErr w:type="spellEnd"/>
-      <w:r>
-        <w:rPr>
-          <w:lang w:val="en-US"/>
-        </w:rPr>
-        <w:t xml:space="preserve">, Will McDowall, and Paul Ekins. “Hydrogen and fuel cell technologies for heating: A review.” </w:t>
+      <w:r>
+        <w:rPr>
+          <w:lang w:val="en-US"/>
+        </w:rPr>
+        <w:t xml:space="preserve">Dodds, Paul E., Iain Staffell, Adam D. Hawkes, Francis Li, Philipp Grünewald, Will McDowall, and Paul Ekins. “Hydrogen and fuel cell technologies for heating: A review.” </w:t>
       </w:r>
       <w:r>
         <w:rPr>
@@ -14019,49 +13856,7 @@
         <w:rPr>
           <w:lang w:val="en-US"/>
         </w:rPr>
-        <w:t xml:space="preserve">Haslam, Gareth E., Joni </w:t>
-      </w:r>
-      <w:proofErr w:type="spellStart"/>
-      <w:r>
-        <w:rPr>
-          <w:lang w:val="en-US"/>
-        </w:rPr>
-        <w:t>Jupesta</w:t>
-      </w:r>
-      <w:proofErr w:type="spellEnd"/>
-      <w:r>
-        <w:rPr>
-          <w:lang w:val="en-US"/>
-        </w:rPr>
-        <w:t xml:space="preserve">, and </w:t>
-      </w:r>
-      <w:proofErr w:type="spellStart"/>
-      <w:r>
-        <w:rPr>
-          <w:lang w:val="en-US"/>
-        </w:rPr>
-        <w:t>Govindan</w:t>
-      </w:r>
-      <w:proofErr w:type="spellEnd"/>
-      <w:r>
-        <w:rPr>
-          <w:lang w:val="en-US"/>
-        </w:rPr>
-        <w:t xml:space="preserve"> </w:t>
-      </w:r>
-      <w:proofErr w:type="spellStart"/>
-      <w:r>
-        <w:rPr>
-          <w:lang w:val="en-US"/>
-        </w:rPr>
-        <w:t>Parayil</w:t>
-      </w:r>
-      <w:proofErr w:type="spellEnd"/>
-      <w:r>
-        <w:rPr>
-          <w:lang w:val="en-US"/>
-        </w:rPr>
-        <w:t xml:space="preserve">. “Assessing fuel cell vehicle innovation and the role of policy in Japan, Korea, and China.” </w:t>
+        <w:t xml:space="preserve">Haslam, Gareth E., Joni Jupesta, and Govindan Parayil. “Assessing fuel cell vehicle innovation and the role of policy in Japan, Korea, and China.” </w:t>
       </w:r>
       <w:r>
         <w:rPr>
@@ -14095,43 +13890,13 @@
           <w:i/>
           <w:lang w:val="en-US"/>
         </w:rPr>
-        <w:t xml:space="preserve">Energy Policies of </w:t>
-      </w:r>
-      <w:proofErr w:type="spellStart"/>
-      <w:r>
-        <w:rPr>
-          <w:i/>
-          <w:lang w:val="en-US"/>
-        </w:rPr>
-        <w:t>Iea</w:t>
-      </w:r>
-      <w:proofErr w:type="spellEnd"/>
-      <w:r>
-        <w:rPr>
-          <w:i/>
-          <w:lang w:val="en-US"/>
-        </w:rPr>
-        <w:t xml:space="preserve"> Countries Japan: 2008</w:t>
-      </w:r>
-      <w:r>
-        <w:rPr>
-          <w:lang w:val="en-US"/>
-        </w:rPr>
-        <w:t xml:space="preserve">. Washington, </w:t>
-      </w:r>
-      <w:proofErr w:type="spellStart"/>
-      <w:r>
-        <w:rPr>
-          <w:lang w:val="en-US"/>
-        </w:rPr>
-        <w:t>Biggleswade</w:t>
-      </w:r>
-      <w:proofErr w:type="spellEnd"/>
-      <w:r>
-        <w:rPr>
-          <w:lang w:val="en-US"/>
-        </w:rPr>
-        <w:t xml:space="preserve">: Organization for Economic </w:t>
+        <w:t>Energy Policies of Iea Countries Japan: 2008</w:t>
+      </w:r>
+      <w:r>
+        <w:rPr>
+          <w:lang w:val="en-US"/>
+        </w:rPr>
+        <w:t xml:space="preserve">. Washington, Biggleswade: Organization for Economic </w:t>
       </w:r>
       <w:r>
         <w:rPr>
@@ -14148,33 +13913,11 @@
           <w:lang w:val="en-US"/>
         </w:rPr>
       </w:pPr>
-      <w:proofErr w:type="spellStart"/>
-      <w:r>
-        <w:rPr>
-          <w:lang w:val="en-US"/>
-        </w:rPr>
-        <w:t>Karger</w:t>
-      </w:r>
-      <w:proofErr w:type="spellEnd"/>
-      <w:r>
-        <w:rPr>
-          <w:lang w:val="en-US"/>
-        </w:rPr>
-        <w:t xml:space="preserve">, Cornelia R., and Richard </w:t>
-      </w:r>
-      <w:proofErr w:type="spellStart"/>
-      <w:r>
-        <w:rPr>
-          <w:lang w:val="en-US"/>
-        </w:rPr>
-        <w:t>Bongartz</w:t>
-      </w:r>
-      <w:proofErr w:type="spellEnd"/>
-      <w:r>
-        <w:rPr>
-          <w:lang w:val="en-US"/>
-        </w:rPr>
-        <w:t xml:space="preserve">. “External determinants for the adoption of stationary fuel cells—Infrastructure and policy issues.” </w:t>
+      <w:r>
+        <w:rPr>
+          <w:lang w:val="en-US"/>
+        </w:rPr>
+        <w:t xml:space="preserve">Karger, Cornelia R., and Richard Bongartz. “External determinants for the adoption of stationary fuel cells—Infrastructure and policy issues.” </w:t>
       </w:r>
       <w:r>
         <w:rPr>
@@ -14201,35 +13944,7 @@
         <w:rPr>
           <w:lang w:val="en-US"/>
         </w:rPr>
-        <w:t xml:space="preserve">P. </w:t>
-      </w:r>
-      <w:proofErr w:type="spellStart"/>
-      <w:r>
-        <w:rPr>
-          <w:lang w:val="en-US"/>
-        </w:rPr>
-        <w:t>Lako</w:t>
-      </w:r>
-      <w:proofErr w:type="spellEnd"/>
-      <w:r>
-        <w:rPr>
-          <w:lang w:val="en-US"/>
-        </w:rPr>
-        <w:t xml:space="preserve">, and M.E. </w:t>
-      </w:r>
-      <w:proofErr w:type="spellStart"/>
-      <w:r>
-        <w:rPr>
-          <w:lang w:val="en-US"/>
-        </w:rPr>
-        <w:t>Ros</w:t>
-      </w:r>
-      <w:proofErr w:type="spellEnd"/>
-      <w:r>
-        <w:rPr>
-          <w:lang w:val="en-US"/>
-        </w:rPr>
-        <w:t>. “R&amp;D expenditure for H2 and FC as indicator for political will.” November 2006.</w:t>
+        <w:t>P. Lako, and M.E. Ros. “R&amp;D expenditure for H2 and FC as indicator for political will.” November 2006.</w:t>
       </w:r>
     </w:p>
     <w:p>
@@ -14239,117 +13954,11 @@
           <w:lang w:val="en-US"/>
         </w:rPr>
       </w:pPr>
-      <w:proofErr w:type="spellStart"/>
-      <w:r>
-        <w:rPr>
-          <w:lang w:val="en-US"/>
-        </w:rPr>
-        <w:t>Pudukudy</w:t>
-      </w:r>
-      <w:proofErr w:type="spellEnd"/>
-      <w:r>
-        <w:rPr>
-          <w:lang w:val="en-US"/>
-        </w:rPr>
-        <w:t xml:space="preserve">, </w:t>
-      </w:r>
-      <w:proofErr w:type="spellStart"/>
-      <w:r>
-        <w:rPr>
-          <w:lang w:val="en-US"/>
-        </w:rPr>
-        <w:t>Manoj</w:t>
-      </w:r>
-      <w:proofErr w:type="spellEnd"/>
-      <w:r>
-        <w:rPr>
-          <w:lang w:val="en-US"/>
-        </w:rPr>
-        <w:t xml:space="preserve">, </w:t>
-      </w:r>
-      <w:proofErr w:type="spellStart"/>
-      <w:r>
-        <w:rPr>
-          <w:lang w:val="en-US"/>
-        </w:rPr>
-        <w:t>Zahira</w:t>
-      </w:r>
-      <w:proofErr w:type="spellEnd"/>
-      <w:r>
-        <w:rPr>
-          <w:lang w:val="en-US"/>
-        </w:rPr>
-        <w:t xml:space="preserve"> </w:t>
-      </w:r>
-      <w:proofErr w:type="spellStart"/>
-      <w:r>
-        <w:rPr>
-          <w:lang w:val="en-US"/>
-        </w:rPr>
-        <w:t>Yaakob</w:t>
-      </w:r>
-      <w:proofErr w:type="spellEnd"/>
-      <w:r>
-        <w:rPr>
-          <w:lang w:val="en-US"/>
-        </w:rPr>
-        <w:t xml:space="preserve">, </w:t>
-      </w:r>
-      <w:proofErr w:type="spellStart"/>
-      <w:r>
-        <w:rPr>
-          <w:lang w:val="en-US"/>
-        </w:rPr>
-        <w:t>Masita</w:t>
-      </w:r>
-      <w:proofErr w:type="spellEnd"/>
-      <w:r>
-        <w:rPr>
-          <w:lang w:val="en-US"/>
-        </w:rPr>
-        <w:t xml:space="preserve"> Mohammad, </w:t>
-      </w:r>
-      <w:proofErr w:type="spellStart"/>
-      <w:r>
-        <w:rPr>
-          <w:lang w:val="en-US"/>
-        </w:rPr>
-        <w:t>Binitha</w:t>
-      </w:r>
-      <w:proofErr w:type="spellEnd"/>
-      <w:r>
-        <w:rPr>
-          <w:lang w:val="en-US"/>
-        </w:rPr>
-        <w:t xml:space="preserve"> Narayanan, and </w:t>
-      </w:r>
-      <w:proofErr w:type="spellStart"/>
-      <w:r>
-        <w:rPr>
-          <w:lang w:val="en-US"/>
-        </w:rPr>
-        <w:t>Kamaruzzaman</w:t>
-      </w:r>
-      <w:proofErr w:type="spellEnd"/>
-      <w:r>
-        <w:rPr>
-          <w:lang w:val="en-US"/>
-        </w:rPr>
-        <w:t xml:space="preserve"> </w:t>
-      </w:r>
-      <w:proofErr w:type="spellStart"/>
-      <w:r>
-        <w:rPr>
-          <w:lang w:val="en-US"/>
-        </w:rPr>
-        <w:t>Sopian</w:t>
-      </w:r>
-      <w:proofErr w:type="spellEnd"/>
-      <w:r>
-        <w:rPr>
-          <w:lang w:val="en-US"/>
-        </w:rPr>
-        <w:t xml:space="preserve">. “Renewable hydrogen economy in Asia – Opportunities and challenges: An overview.” </w:t>
+      <w:r>
+        <w:rPr>
+          <w:lang w:val="en-US"/>
+        </w:rPr>
+        <w:t xml:space="preserve">Pudukudy, Manoj, Zahira Yaakob, Masita Mohammad, Binitha Narayanan, and Kamaruzzaman Sopian. “Renewable hydrogen economy in Asia – Opportunities and challenges: An overview.” </w:t>
       </w:r>
       <w:r>
         <w:rPr>
@@ -14403,21 +14012,7 @@
         <w:rPr>
           <w:lang w:val="en-US"/>
         </w:rPr>
-        <w:t xml:space="preserve">Vasudeva, </w:t>
-      </w:r>
-      <w:proofErr w:type="spellStart"/>
-      <w:r>
-        <w:rPr>
-          <w:lang w:val="en-US"/>
-        </w:rPr>
-        <w:t>Gurneeta</w:t>
-      </w:r>
-      <w:proofErr w:type="spellEnd"/>
-      <w:r>
-        <w:rPr>
-          <w:lang w:val="en-US"/>
-        </w:rPr>
-        <w:t xml:space="preserve">. “How national institutions influence technology policies and firms’ knowledge-building strategies: A study of fuel cell innovation across industrialized countries.” </w:t>
+        <w:t xml:space="preserve">Vasudeva, Gurneeta. “How national institutions influence technology policies and firms’ knowledge-building strategies: A study of fuel cell innovation across industrialized countries.” </w:t>
       </w:r>
       <w:r>
         <w:rPr>
@@ -14681,7 +14276,7 @@
               <w:noProof/>
               <w:color w:val="7F7F7F" w:themeColor="text1" w:themeTint="80"/>
             </w:rPr>
-            <w:t>12</w:t>
+            <w:t>18</w:t>
           </w:r>
           <w:r>
             <w:rPr>
@@ -14740,7 +14335,7 @@
       <w:rPr>
         <w:noProof/>
         <w:color w:val="7F7F7F" w:themeColor="text1" w:themeTint="80"/>
-        <w:lang w:val="de-DE"/>
+        <w:lang w:val="en-US"/>
       </w:rPr>
       <w:drawing>
         <wp:anchor distT="0" distB="0" distL="114300" distR="114300" simplePos="0" relativeHeight="251693056" behindDoc="1" locked="0" layoutInCell="1" allowOverlap="1" wp14:anchorId="53CD3270" wp14:editId="0214CDA8">
@@ -14911,7 +14506,7 @@
               <w:noProof/>
               <w:color w:val="7F7F7F" w:themeColor="text1" w:themeTint="80"/>
             </w:rPr>
-            <w:t>1</w:t>
+            <w:t>19</w:t>
           </w:r>
           <w:r>
             <w:rPr>
@@ -14940,7 +14535,7 @@
       <w:rPr>
         <w:noProof/>
         <w:color w:val="7F7F7F" w:themeColor="text1" w:themeTint="80"/>
-        <w:lang w:val="de-DE"/>
+        <w:lang w:val="en-US"/>
       </w:rPr>
       <w:drawing>
         <wp:anchor distT="0" distB="0" distL="114300" distR="114300" simplePos="0" relativeHeight="251697152" behindDoc="1" locked="0" layoutInCell="1" allowOverlap="1" wp14:anchorId="732246C6" wp14:editId="0502023C">
@@ -15237,35 +14832,63 @@
       </w:r>
       <w:r>
         <w:rPr>
-          <w:lang w:val="en-US"/>
-        </w:rPr>
-        <w:instrText>ADDIN CITAVI.PLACEHOLDER 817a2ba8-9ff8-4c98-8427-910bb259a165 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</w:instrText>
-      </w:r>
-      <w:r>
-        <w:rPr>
           <w:lang w:val="de-DE"/>
         </w:rPr>
+        <w:instrText>ADDIN CITAVI.PLACEHOLDER d7af2577-9c4f-4e6d-9769-eae8e9ef676a 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</w:instrText>
+      </w:r>
+      <w:r>
+        <w:rPr>
+          <w:lang w:val="en-US"/>
+        </w:rPr>
+        <w:instrText>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</w:instrText>
+      </w:r>
+      <w:r>
+        <w:rPr>
+          <w:lang w:val="de-DE"/>
+        </w:rPr>
         <w:fldChar w:fldCharType="separate"/>
       </w:r>
-      <w:bookmarkStart w:id="42" w:name="_CTVP001817a2ba89ff84c988427910bb259a165"/>
-      <w:r>
-        <w:rPr>
-          <w:lang w:val="en-US"/>
-        </w:rPr>
-        <w:t xml:space="preserve">Gurneeta Vasudeva, “How national institutions influence technology policies and firms’ knowledge-building strategies: A study of fuel cell innovation across industrialized countries,” </w:t>
+      <w:bookmarkStart w:id="42" w:name="_CTVP001d7af25779c4f4e6d9769eae8e9ef676a"/>
+      <w:proofErr w:type="spellStart"/>
+      <w:r>
+        <w:rPr>
+          <w:lang w:val="en-US"/>
+        </w:rPr>
+        <w:t>Raimund</w:t>
+      </w:r>
+      <w:proofErr w:type="spellEnd"/>
+      <w:r>
+        <w:rPr>
+          <w:lang w:val="en-US"/>
+        </w:rPr>
+        <w:t xml:space="preserve"> </w:t>
+      </w:r>
+      <w:proofErr w:type="spellStart"/>
+      <w:r>
+        <w:rPr>
+          <w:lang w:val="en-US"/>
+        </w:rPr>
+        <w:t>Bleischwitz</w:t>
+      </w:r>
+      <w:proofErr w:type="spellEnd"/>
+      <w:r>
+        <w:rPr>
+          <w:lang w:val="en-US"/>
+        </w:rPr>
+        <w:t xml:space="preserve"> and Nikolas Bader, “Policies for the transition towards a hydrogen economy: the EU case,” </w:t>
       </w:r>
       <w:r>
         <w:rPr>
           <w:i/>
           <w:lang w:val="en-US"/>
         </w:rPr>
-        <w:t>Research Policy</w:t>
-      </w:r>
-      <w:r>
-        <w:rPr>
-          <w:lang w:val="en-US"/>
-        </w:rPr>
-        <w:t xml:space="preserve"> 38, no. 8 (2009), doi:10.1016/j.respol.2009.05.006, http://www.sciencedirect.com/science/article/pii/S0048733309001152</w:t>
+        <w:t>The socio-economic transition towards a hydrogen economy - findings from European research, with regular papers</w:t>
+      </w:r>
+      <w:r>
+        <w:rPr>
+          <w:lang w:val="en-US"/>
+        </w:rPr>
+        <w:t xml:space="preserve"> 38, no. 10 (2010), doi:10.1016/j.enpol.2009.03.041, http://www.sciencedirect.com/science/article/pii/S0301421509002006</w:t>
       </w:r>
       <w:bookmarkEnd w:id="42"/>
       <w:r>
@@ -15303,7 +14926,7 @@
         <w:rPr>
           <w:lang w:val="en-US"/>
         </w:rPr>
-        <w:instrText>ADDIN CITAVI.PLACEHOLDER 0938846e-395f-4add-9756-f5c1c9a0a107 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</w:instrText>
+        <w:instrText>ADDIN CITAVI.PLACEHOLDER 817a2ba8-9ff8-4c98-8427-910bb259a165 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</w:instrText>
       </w:r>
       <w:r>
         <w:rPr>
@@ -15311,12 +14934,33 @@
         </w:rPr>
         <w:fldChar w:fldCharType="separate"/>
       </w:r>
-      <w:bookmarkStart w:id="43" w:name="_CTVP0010938846e395f4add9756f5c1c9a0a107"/>
-      <w:r>
-        <w:rPr>
-          <w:lang w:val="en-US"/>
-        </w:rPr>
-        <w:t>Ibid.</w:t>
+      <w:bookmarkStart w:id="43" w:name="_CTVP001817a2ba89ff84c988427910bb259a165"/>
+      <w:proofErr w:type="spellStart"/>
+      <w:r>
+        <w:rPr>
+          <w:lang w:val="en-US"/>
+        </w:rPr>
+        <w:t>Gurneeta</w:t>
+      </w:r>
+      <w:proofErr w:type="spellEnd"/>
+      <w:r>
+        <w:rPr>
+          <w:lang w:val="en-US"/>
+        </w:rPr>
+        <w:t xml:space="preserve"> Vasudeva, “How national institutions influence technology policies and firms’ knowledge-building strategies: A study of fuel cell innovation across industrialized countries,” </w:t>
+      </w:r>
+      <w:r>
+        <w:rPr>
+          <w:i/>
+          <w:lang w:val="en-US"/>
+        </w:rPr>
+        <w:t>Research Policy</w:t>
+      </w:r>
+      <w:r>
+        <w:rPr>
+          <w:lang w:val="en-US"/>
+        </w:rPr>
+        <w:t xml:space="preserve"> 38, no. 8 (2009), doi:10.1016/j.respol.2009.05.006, http://www.sciencedirect.com/science/article/pii/S0048733309001152</w:t>
       </w:r>
       <w:bookmarkEnd w:id="43"/>
       <w:r>
@@ -15352,22 +14996,55 @@
       </w:r>
       <w:r>
         <w:rPr>
-          <w:lang w:val="en-US"/>
-        </w:rPr>
-        <w:instrText>ADDIN CITAVI.PLACEHOLDER 42ebc11d-ecd6-49cc-ba88-dbc8c30ef50d 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</w:instrText>
-      </w:r>
-      <w:r>
-        <w:rPr>
           <w:lang w:val="de-DE"/>
         </w:rPr>
+        <w:instrText>ADDIN CITAVI.PLACEHOLDER 3b260c94-0694-436f-ad44-f27d087ababf 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</w:instrText>
+      </w:r>
+      <w:r>
+        <w:rPr>
+          <w:lang w:val="en-US"/>
+        </w:rPr>
+        <w:instrText>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</w:instrText>
+      </w:r>
+      <w:r>
+        <w:rPr>
+          <w:lang w:val="de-DE"/>
+        </w:rPr>
         <w:fldChar w:fldCharType="separate"/>
       </w:r>
-      <w:bookmarkStart w:id="44" w:name="_CTVP00142ebc11decd649ccba88dbc8c30ef50d"/>
-      <w:r>
-        <w:rPr>
-          <w:lang w:val="en-US"/>
-        </w:rPr>
-        <w:t>P. Lako and M.E. Ros, “R&amp;D expenditure for H2 and FC as indicator for political will,” November 2006</w:t>
+      <w:bookmarkStart w:id="44" w:name="_CTVP0013b260c940694436fad44f27d087ababf"/>
+      <w:r>
+        <w:rPr>
+          <w:lang w:val="en-US"/>
+        </w:rPr>
+        <w:t xml:space="preserve">Paul E. </w:t>
+      </w:r>
+      <w:proofErr w:type="spellStart"/>
+      <w:r>
+        <w:rPr>
+          <w:lang w:val="en-US"/>
+        </w:rPr>
+        <w:t>Dodds</w:t>
+      </w:r>
+      <w:proofErr w:type="spellEnd"/>
+      <w:r>
+        <w:rPr>
+          <w:lang w:val="en-US"/>
+        </w:rPr>
+        <w:t xml:space="preserve"> et al., “Hydrogen and fuel cell technologies for heating: A review,” </w:t>
+      </w:r>
+      <w:r>
+        <w:rPr>
+          <w:i/>
+          <w:lang w:val="en-US"/>
+        </w:rPr>
+        <w:t>International Journal of Hydrogen Energy</w:t>
+      </w:r>
+      <w:r>
+        <w:rPr>
+          <w:lang w:val="en-US"/>
+        </w:rPr>
+        <w:t xml:space="preserve"> 40, no. 5 (2015), doi:10.1016/j.ijhydene.2014.11.059, http://www.sciencedirect.com/science/article/pii/S0360319914031383</w:t>
       </w:r>
       <w:bookmarkEnd w:id="44"/>
       <w:r>
@@ -15403,63 +15080,22 @@
       </w:r>
       <w:r>
         <w:rPr>
+          <w:lang w:val="en-US"/>
+        </w:rPr>
+        <w:instrText>ADDIN CITAVI.PLACEHOLDER 0938846e-395f-4add-9756-f5c1c9a0a107 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</w:instrText>
+      </w:r>
+      <w:r>
+        <w:rPr>
           <w:lang w:val="de-DE"/>
         </w:rPr>
-        <w:instrText>ADDIN CITAVI.PLACEHOLDER d7af2577-9c4f-4e6d-9769-eae8e9ef676a 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</w:instrText>
-      </w:r>
-      <w:r>
-        <w:rPr>
-          <w:lang w:val="en-US"/>
-        </w:rPr>
-        <w:instrText>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</w:instrText>
-      </w:r>
-      <w:r>
-        <w:rPr>
-          <w:lang w:val="de-DE"/>
-        </w:rPr>
         <w:fldChar w:fldCharType="separate"/>
       </w:r>
-      <w:bookmarkStart w:id="45" w:name="_CTVP001d7af25779c4f4e6d9769eae8e9ef676a"/>
-      <w:proofErr w:type="spellStart"/>
-      <w:r>
-        <w:rPr>
-          <w:lang w:val="en-US"/>
-        </w:rPr>
-        <w:t>Raimund</w:t>
-      </w:r>
-      <w:proofErr w:type="spellEnd"/>
-      <w:r>
-        <w:rPr>
-          <w:lang w:val="en-US"/>
-        </w:rPr>
-        <w:t xml:space="preserve"> </w:t>
-      </w:r>
-      <w:proofErr w:type="spellStart"/>
-      <w:r>
-        <w:rPr>
-          <w:lang w:val="en-US"/>
-        </w:rPr>
-        <w:t>Bleischwitz</w:t>
-      </w:r>
-      <w:proofErr w:type="spellEnd"/>
-      <w:r>
-        <w:rPr>
-          <w:lang w:val="en-US"/>
-        </w:rPr>
-        <w:t xml:space="preserve"> and Nikolas Bader, “Policies for the transition towards a hydrogen economy: the EU case,” </w:t>
-      </w:r>
-      <w:r>
-        <w:rPr>
-          <w:i/>
-          <w:lang w:val="en-US"/>
-        </w:rPr>
-        <w:t>The socio-economic transition towards a hydrogen economy - findings from European research, with regular papers</w:t>
-      </w:r>
-      <w:r>
-        <w:rPr>
-          <w:lang w:val="en-US"/>
-        </w:rPr>
-        <w:t xml:space="preserve"> 38, no. 10 (2010), doi:10.1016/j.enpol.2009.03.041, http://www.sciencedirect.com/science/article/pii/S0301421509002006</w:t>
+      <w:bookmarkStart w:id="45" w:name="_CTVP0010938846e395f4add9756f5c1c9a0a107"/>
+      <w:r>
+        <w:rPr>
+          <w:lang w:val="en-US"/>
+        </w:rPr>
+        <w:t>Vasudeva</w:t>
       </w:r>
       <w:bookmarkEnd w:id="45"/>
       <w:r>
@@ -15475,56 +15111,42 @@
       <w:pPr>
         <w:pStyle w:val="FootnoteText"/>
         <w:rPr>
+          <w:lang w:val="en-US"/>
+        </w:rPr>
+      </w:pPr>
+      <w:r>
+        <w:rPr>
+          <w:rStyle w:val="FootnoteReference"/>
+        </w:rPr>
+        <w:footnoteRef/>
+      </w:r>
+      <w:r>
+        <w:t xml:space="preserve"> </w:t>
+      </w:r>
+      <w:r>
+        <w:rPr>
           <w:lang w:val="de-DE"/>
         </w:rPr>
-      </w:pPr>
-      <w:r>
-        <w:rPr>
-          <w:rStyle w:val="FootnoteReference"/>
-        </w:rPr>
-        <w:footnoteRef/>
-      </w:r>
-      <w:r>
-        <w:t xml:space="preserve"> </w:t>
+        <w:fldChar w:fldCharType="begin"/>
+      </w:r>
+      <w:r>
+        <w:rPr>
+          <w:lang w:val="en-US"/>
+        </w:rPr>
+        <w:instrText>ADDIN CITAVI.PLACEHOLDER 42ebc11d-ecd6-49cc-ba88-dbc8c30ef50d 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</w:instrText>
       </w:r>
       <w:r>
         <w:rPr>
           <w:lang w:val="de-DE"/>
         </w:rPr>
-        <w:fldChar w:fldCharType="begin"/>
-      </w:r>
-      <w:r>
-        <w:rPr>
-          <w:lang w:val="de-DE"/>
-        </w:rPr>
-        <w:instrText>ADDIN CITAVI.PLACEHOLDER 76b1d243-f9fa-4cd4-80eb-10f9409c9946 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</w:instrText>
-      </w:r>
-      <w:r>
-        <w:rPr>
-          <w:lang w:val="de-DE"/>
-        </w:rPr>
         <w:fldChar w:fldCharType="separate"/>
       </w:r>
-      <w:bookmarkStart w:id="46" w:name="_CTVP00176b1d243f9fa4cd480eb10f9409c9946"/>
-      <w:r>
-        <w:rPr>
-          <w:lang w:val="de-DE"/>
-        </w:rPr>
-        <w:t xml:space="preserve">Bleischwitz </w:t>
-      </w:r>
-      <w:proofErr w:type="spellStart"/>
-      <w:r>
-        <w:rPr>
-          <w:lang w:val="de-DE"/>
-        </w:rPr>
-        <w:t>and</w:t>
-      </w:r>
-      <w:proofErr w:type="spellEnd"/>
-      <w:r>
-        <w:rPr>
-          <w:lang w:val="de-DE"/>
-        </w:rPr>
-        <w:t xml:space="preserve"> Bader</w:t>
+      <w:bookmarkStart w:id="46" w:name="_CTVP00142ebc11decd649ccba88dbc8c30ef50d"/>
+      <w:r>
+        <w:rPr>
+          <w:lang w:val="en-US"/>
+        </w:rPr>
+        <w:t>P. Lako and M.E. Ros, “R&amp;D expenditure for H2 and FC as indicator for political will,” November 2006</w:t>
       </w:r>
       <w:bookmarkEnd w:id="46"/>
       <w:r>
@@ -15540,7 +15162,7 @@
       <w:pPr>
         <w:pStyle w:val="FootnoteText"/>
         <w:rPr>
-          <w:lang w:val="en-US"/>
+          <w:lang w:val="de-DE"/>
         </w:rPr>
       </w:pPr>
       <w:r>
@@ -15560,15 +15182,21 @@
       </w:r>
       <w:r>
         <w:rPr>
+          <w:lang w:val="en-US"/>
+        </w:rPr>
+        <w:instrText>ADDIN CITAVI.PLACEHOLDER 76b1d243-f9fa-4cd4-80eb-10f9409c9946 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</w:instrText>
+      </w:r>
+      <w:r>
+        <w:rPr>
+          <w:lang w:val="en-US"/>
+        </w:rPr>
+        <w:instrText>CAgPC9QZXJzb24+DQogICAgICAgIDwvQXV0aG9ycz4NCiAgICAgICAgPEJpYlRlWEtleT5CbGVpc2Nod2l0ei4yMDEwPC9Ca</w:instrText>
+      </w:r>
+      <w:r>
+        <w:rPr>
           <w:lang w:val="de-DE"/>
         </w:rPr>
-        <w:instrText>ADDIN CITAVI.PLACEHOLDER 3b260c94-0694-436f-ad44-f27d087ababf 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</w:instrText>
-      </w:r>
-      <w:r>
-        <w:rPr>
-          <w:lang w:val="en-US"/>
-        </w:rPr>
-        <w:instrText>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</w:instrText>
+        <w:instrText>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</w:instrText>
       </w:r>
       <w:r>
         <w:rPr>
@@ -15576,39 +15204,26 @@
         </w:rPr>
         <w:fldChar w:fldCharType="separate"/>
       </w:r>
-      <w:bookmarkStart w:id="47" w:name="_CTVP0013b260c940694436fad44f27d087ababf"/>
-      <w:r>
-        <w:rPr>
-          <w:lang w:val="en-US"/>
-        </w:rPr>
-        <w:t xml:space="preserve">Paul E. </w:t>
-      </w:r>
-      <w:proofErr w:type="spellStart"/>
-      <w:r>
-        <w:rPr>
-          <w:lang w:val="en-US"/>
-        </w:rPr>
-        <w:t>Dodds</w:t>
-      </w:r>
-      <w:proofErr w:type="spellEnd"/>
-      <w:r>
-        <w:rPr>
-          <w:lang w:val="en-US"/>
-        </w:rPr>
-        <w:t xml:space="preserve"> et al., “Hydrogen and fuel cell technologies for heating: A review,” </w:t>
-      </w:r>
-      <w:r>
-        <w:rPr>
-          <w:i/>
-          <w:lang w:val="en-US"/>
-        </w:rPr>
-        <w:t>International Journal of Hydrogen Energy</w:t>
-      </w:r>
-      <w:r>
-        <w:rPr>
-          <w:lang w:val="en-US"/>
-        </w:rPr>
-        <w:t xml:space="preserve"> 40, no. 5 (2015), doi:10.1016/j.ijhydene.2014.11.059, http://www.sciencedirect.com/science/article/pii/S0360319914031383</w:t>
+      <w:bookmarkStart w:id="47" w:name="_CTVP00176b1d243f9fa4cd480eb10f9409c9946"/>
+      <w:r>
+        <w:rPr>
+          <w:lang w:val="de-DE"/>
+        </w:rPr>
+        <w:t xml:space="preserve">Bleischwitz </w:t>
+      </w:r>
+      <w:proofErr w:type="spellStart"/>
+      <w:r>
+        <w:rPr>
+          <w:lang w:val="de-DE"/>
+        </w:rPr>
+        <w:t>and</w:t>
+      </w:r>
+      <w:proofErr w:type="spellEnd"/>
+      <w:r>
+        <w:rPr>
+          <w:lang w:val="de-DE"/>
+        </w:rPr>
+        <w:t xml:space="preserve"> Bader</w:t>
       </w:r>
       <w:bookmarkEnd w:id="47"/>
       <w:r>
@@ -15644,9 +15259,15 @@
       </w:r>
       <w:r>
         <w:rPr>
+          <w:lang w:val="en-US"/>
+        </w:rPr>
+        <w:instrText>ADDIN CITAVI.PLACEHOLDER 67e1502e-3ae3-44ef-9c27-601dca77c85f 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</w:instrText>
+      </w:r>
+      <w:r>
+        <w:rPr>
           <w:lang w:val="de-DE"/>
         </w:rPr>
-        <w:instrText>ADDIN CITAVI.PLACEHOLDER 67e1502e-3ae3-44ef-9c27-601dca77c85f 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</w:instrText>
+        <w:instrText>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</w:instrText>
       </w:r>
       <w:r>
         <w:rPr>
@@ -15665,35 +15286,7 @@
         <w:rPr>
           <w:lang w:val="en-US"/>
         </w:rPr>
-        <w:t xml:space="preserve">Cornelia R. </w:t>
-      </w:r>
-      <w:proofErr w:type="spellStart"/>
-      <w:r>
-        <w:rPr>
-          <w:lang w:val="en-US"/>
-        </w:rPr>
-        <w:t>Karger</w:t>
-      </w:r>
-      <w:proofErr w:type="spellEnd"/>
-      <w:r>
-        <w:rPr>
-          <w:lang w:val="en-US"/>
-        </w:rPr>
-        <w:t xml:space="preserve"> and Richard </w:t>
-      </w:r>
-      <w:proofErr w:type="spellStart"/>
-      <w:r>
-        <w:rPr>
-          <w:lang w:val="en-US"/>
-        </w:rPr>
-        <w:t>Bongartz</w:t>
-      </w:r>
-      <w:proofErr w:type="spellEnd"/>
-      <w:r>
-        <w:rPr>
-          <w:lang w:val="en-US"/>
-        </w:rPr>
-        <w:t xml:space="preserve">, “External determinants for the adoption of stationary fuel cells—Infrastructure and policy issues,” </w:t>
+        <w:t xml:space="preserve">Cornelia R. Karger and Richard Bongartz, “External determinants for the adoption of stationary fuel cells—Infrastructure and policy issues,” </w:t>
       </w:r>
       <w:r>
         <w:rPr>
@@ -15833,21 +15426,7 @@
         <w:rPr>
           <w:lang w:val="en-US"/>
         </w:rPr>
-        <w:t xml:space="preserve">James E. Brown, Chris N. Hendry, and Paul </w:t>
-      </w:r>
-      <w:proofErr w:type="spellStart"/>
-      <w:r>
-        <w:rPr>
-          <w:lang w:val="en-US"/>
-        </w:rPr>
-        <w:t>Harborne</w:t>
-      </w:r>
-      <w:proofErr w:type="spellEnd"/>
-      <w:r>
-        <w:rPr>
-          <w:lang w:val="en-US"/>
-        </w:rPr>
-        <w:t xml:space="preserve">, “An emerging market in fuel cells? Residential combined heat and power in four countries,” </w:t>
+        <w:t xml:space="preserve">James E. Brown, Chris N. Hendry, and Paul Harborne, “An emerging market in fuel cells? Residential combined heat and power in four countries,” </w:t>
       </w:r>
       <w:r>
         <w:rPr>
@@ -15913,33 +15492,11 @@
         <w:fldChar w:fldCharType="separate"/>
       </w:r>
       <w:bookmarkStart w:id="51" w:name="_CTVP001c800b1560722412398c9dfd054558731"/>
-      <w:proofErr w:type="spellStart"/>
-      <w:r>
-        <w:rPr>
-          <w:lang w:val="en-US"/>
-        </w:rPr>
-        <w:t>Manoj</w:t>
-      </w:r>
-      <w:proofErr w:type="spellEnd"/>
-      <w:r>
-        <w:rPr>
-          <w:lang w:val="en-US"/>
-        </w:rPr>
-        <w:t xml:space="preserve"> </w:t>
-      </w:r>
-      <w:proofErr w:type="spellStart"/>
-      <w:r>
-        <w:rPr>
-          <w:lang w:val="en-US"/>
-        </w:rPr>
-        <w:t>Pudukudy</w:t>
-      </w:r>
-      <w:proofErr w:type="spellEnd"/>
-      <w:r>
-        <w:rPr>
-          <w:lang w:val="en-US"/>
-        </w:rPr>
-        <w:t xml:space="preserve"> et al., “Renewable hydrogen economy in Asia – Opportunities and challenges: An overview,” </w:t>
+      <w:r>
+        <w:rPr>
+          <w:lang w:val="en-US"/>
+        </w:rPr>
+        <w:t xml:space="preserve">Manoj Pudukudy et al., “Renewable hydrogen economy in Asia – Opportunities and challenges: An overview,” </w:t>
       </w:r>
       <w:r>
         <w:rPr>
@@ -16009,31 +15566,9 @@
         <w:rPr>
           <w:lang w:val="de-DE"/>
         </w:rPr>
-        <w:t xml:space="preserve">Brown, Hendry </w:t>
-      </w:r>
-      <w:proofErr w:type="spellStart"/>
-      <w:r>
-        <w:rPr>
-          <w:lang w:val="de-DE"/>
-        </w:rPr>
-        <w:t>and</w:t>
-      </w:r>
-      <w:proofErr w:type="spellEnd"/>
-      <w:r>
-        <w:rPr>
-          <w:lang w:val="de-DE"/>
-        </w:rPr>
-        <w:t xml:space="preserve"> </w:t>
-      </w:r>
-      <w:proofErr w:type="spellStart"/>
-      <w:r>
-        <w:rPr>
-          <w:lang w:val="de-DE"/>
-        </w:rPr>
-        <w:t>Harborne</w:t>
+        <w:t>Brown, Hendry and Harborne</w:t>
       </w:r>
       <w:bookmarkEnd w:id="52"/>
-      <w:proofErr w:type="spellEnd"/>
       <w:r>
         <w:rPr>
           <w:lang w:val="de-DE"/>
@@ -16153,36 +15688,14 @@
         </w:rPr>
         <w:fldChar w:fldCharType="separate"/>
       </w:r>
-      <w:bookmarkStart w:id="54" w:name="_CTVP0017215ef2f44fc4b66bdbddba7a15a2d1c"/>
-      <w:r>
-        <w:rPr>
-          <w:lang w:val="de-DE"/>
-        </w:rPr>
-        <w:t xml:space="preserve">Brown, Hendry </w:t>
-      </w:r>
-      <w:proofErr w:type="spellStart"/>
-      <w:r>
-        <w:rPr>
-          <w:lang w:val="de-DE"/>
-        </w:rPr>
-        <w:t>and</w:t>
-      </w:r>
-      <w:proofErr w:type="spellEnd"/>
-      <w:r>
-        <w:rPr>
-          <w:lang w:val="de-DE"/>
-        </w:rPr>
-        <w:t xml:space="preserve"> </w:t>
-      </w:r>
-      <w:proofErr w:type="spellStart"/>
-      <w:r>
-        <w:rPr>
-          <w:lang w:val="de-DE"/>
-        </w:rPr>
-        <w:t>Harborne</w:t>
-      </w:r>
-      <w:bookmarkEnd w:id="54"/>
-      <w:proofErr w:type="spellEnd"/>
+      <w:bookmarkStart w:id="55" w:name="_CTVP0017215ef2f44fc4b66bdbddba7a15a2d1c"/>
+      <w:r>
+        <w:rPr>
+          <w:lang w:val="en-US"/>
+        </w:rPr>
+        <w:t>Brown, Hendry and Harborne</w:t>
+      </w:r>
+      <w:bookmarkEnd w:id="55"/>
       <w:r>
         <w:rPr>
           <w:lang w:val="de-DE"/>
@@ -16218,7 +15731,7 @@
         <w:rPr>
           <w:lang w:val="en-US"/>
         </w:rPr>
-        <w:instrText>ADDIN CITAVI.PLACEHOLDER 02ec8c9e-4e26-4627-be89-6be1870cd8a0 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</w:instrText>
+        <w:instrText>ADDIN CITAVI.PLACEHOLDER 106134c4-e9e2-45cd-829c-48e6ccad97b7 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</w:instrText>
       </w:r>
       <w:r>
         <w:rPr>
@@ -16226,12 +15739,12 @@
         </w:rPr>
         <w:fldChar w:fldCharType="separate"/>
       </w:r>
-      <w:bookmarkStart w:id="56" w:name="_CTVP00102ec8c9e4e264627be896be1870cd8a0"/>
-      <w:r>
-        <w:rPr>
-          <w:lang w:val="en-US"/>
-        </w:rPr>
-        <w:t>Ibid.</w:t>
+      <w:bookmarkStart w:id="56" w:name="_CTVP001106134c4e9e245cd829c48e6ccad97b7"/>
+      <w:r>
+        <w:rPr>
+          <w:lang w:val="en-US"/>
+        </w:rPr>
+        <w:t>Canadian Hydrogen and Fuel Cell Association, “10 Reasons to Support Hydrogen and Fuel Cell Funding,” accessed May 6, 2015, http://www.chfca.ca/media/10_Reasons_Support_Funding.pdf</w:t>
       </w:r>
       <w:bookmarkEnd w:id="56"/>
       <w:r>
@@ -16267,32 +15780,32 @@
       </w:r>
       <w:r>
         <w:rPr>
+          <w:lang w:val="en-US"/>
+        </w:rPr>
+        <w:instrText>ADDIN CITAVI.PLACEHOLDER 02ec8c9e-4e26-4627-be89-6be1870cd8a0 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</w:instrText>
+      </w:r>
+      <w:r>
+        <w:rPr>
           <w:lang w:val="de-DE"/>
         </w:rPr>
-        <w:instrText>ADDIN CITAVI.PLACEHOLDER b7cabce8-8f81-4d37-a451-bfa09f3582ee 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</w:instrText>
-      </w:r>
-      <w:r>
-        <w:rPr>
-          <w:lang w:val="de-DE"/>
-        </w:rPr>
         <w:fldChar w:fldCharType="separate"/>
       </w:r>
-      <w:bookmarkStart w:id="57" w:name="_CTVP001b7cabce88f814d37a451bfa09f3582ee"/>
-      <w:proofErr w:type="spellStart"/>
-      <w:r>
-        <w:rPr>
-          <w:lang w:val="de-DE"/>
-        </w:rPr>
-        <w:t>Dodds</w:t>
-      </w:r>
-      <w:proofErr w:type="spellEnd"/>
-      <w:r>
-        <w:rPr>
-          <w:lang w:val="de-DE"/>
-        </w:rPr>
-        <w:t xml:space="preserve"> et al.</w:t>
+      <w:bookmarkStart w:id="57" w:name="_CTVP00102ec8c9e4e264627be896be1870cd8a0"/>
+      <w:r>
+        <w:rPr>
+          <w:lang w:val="en-US"/>
+        </w:rPr>
+        <w:t xml:space="preserve">Brown, Hendry and </w:t>
+      </w:r>
+      <w:proofErr w:type="spellStart"/>
+      <w:r>
+        <w:rPr>
+          <w:lang w:val="en-US"/>
+        </w:rPr>
+        <w:t>Harborne</w:t>
       </w:r>
       <w:bookmarkEnd w:id="57"/>
+      <w:proofErr w:type="spellEnd"/>
       <w:r>
         <w:rPr>
           <w:lang w:val="de-DE"/>
@@ -16306,7 +15819,7 @@
       <w:pPr>
         <w:pStyle w:val="FootnoteText"/>
         <w:rPr>
-          <w:lang w:val="en-US"/>
+          <w:lang w:val="de-DE"/>
         </w:rPr>
       </w:pPr>
       <w:r>
@@ -16326,15 +15839,9 @@
       </w:r>
       <w:r>
         <w:rPr>
-          <w:lang w:val="en-US"/>
-        </w:rPr>
-        <w:instrText>ADDIN CITAVI.PLACEHOLDER 70b0cb7d-b1c6-43e2-a833-f465d9522231 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</w:instrText>
-      </w:r>
-      <w:r>
-        <w:rPr>
           <w:lang w:val="de-DE"/>
         </w:rPr>
-        <w:instrText>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</w:instrText>
+        <w:instrText>ADDIN CITAVI.PLACEHOLDER b7cabce8-8f81-4d37-a451-bfa09f3582ee 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</w:instrText>
       </w:r>
       <w:r>
         <w:rPr>
@@ -16342,26 +15849,12 @@
         </w:rPr>
         <w:fldChar w:fldCharType="separate"/>
       </w:r>
-      <w:bookmarkStart w:id="58" w:name="_CTVP00170b0cb7db1c643e2a833f465d9522231"/>
+      <w:bookmarkStart w:id="58" w:name="_CTVP001b7cabce88f814d37a451bfa09f3582ee"/>
       <w:r>
         <w:rPr>
           <w:lang w:val="de-DE"/>
         </w:rPr>
-        <w:t xml:space="preserve">Bleischwitz </w:t>
-      </w:r>
-      <w:proofErr w:type="spellStart"/>
-      <w:r>
-        <w:rPr>
-          <w:lang w:val="de-DE"/>
-        </w:rPr>
-        <w:t>and</w:t>
-      </w:r>
-      <w:proofErr w:type="spellEnd"/>
-      <w:r>
-        <w:rPr>
-          <w:lang w:val="de-DE"/>
-        </w:rPr>
-        <w:t xml:space="preserve"> Bader</w:t>
+        <w:t>Dodds et al.</w:t>
       </w:r>
       <w:bookmarkEnd w:id="58"/>
       <w:r>
@@ -16399,7 +15892,7 @@
         <w:rPr>
           <w:lang w:val="en-US"/>
         </w:rPr>
-        <w:instrText>ADDIN CITAVI.PLACEHOLDER 02465334-0bc0-456c-b871-59f23762be84 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</w:instrText>
+        <w:instrText>ADDIN CITAVI.PLACEHOLDER 41455a7e-4e52-400f-8e7c-ac423df117cc 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</w:instrText>
       </w:r>
       <w:r>
         <w:rPr>
@@ -16407,25 +15900,12 @@
         </w:rPr>
         <w:fldChar w:fldCharType="separate"/>
       </w:r>
-      <w:bookmarkStart w:id="59" w:name="_CTVP001024653340bc0456cb87159f23762be84"/>
-      <w:r>
-        <w:rPr>
-          <w:lang w:val="en-US"/>
-        </w:rPr>
-        <w:t xml:space="preserve">Anne N. Tanner, “Regional Branching Reconsidered: Emergence of the Fuel Cell Industry in European Regions,” </w:t>
-      </w:r>
-      <w:r>
-        <w:rPr>
-          <w:i/>
-          <w:lang w:val="en-US"/>
-        </w:rPr>
-        <w:t>Economic Geography</w:t>
-      </w:r>
-      <w:r>
-        <w:rPr>
-          <w:lang w:val="en-US"/>
-        </w:rPr>
-        <w:t xml:space="preserve"> 90, no. 4 (2014), doi:10.1111/ecge.12055</w:t>
+      <w:bookmarkStart w:id="59" w:name="_CTVP00141455a7e4e52400f8e7cac423df117cc"/>
+      <w:r>
+        <w:rPr>
+          <w:lang w:val="en-US"/>
+        </w:rPr>
+        <w:t>Canadian Hydrogen and Fuel Cell Association</w:t>
       </w:r>
       <w:bookmarkEnd w:id="59"/>
       <w:r>
@@ -16463,20 +15943,46 @@
         <w:rPr>
           <w:lang w:val="en-US"/>
         </w:rPr>
-        <w:instrText>ADDIN CITAVI.PLACEHOLDER d735a832-ca93-4466-bc0d-b07cc98d3904 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</w:instrText>
+        <w:instrText>ADDIN CITAVI.PLACEHOLDER 70b0cb7d-b1c6-43e2-a833-f465d9522231 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</w:instrText>
+      </w:r>
+      <w:r>
+        <w:rPr>
+          <w:lang w:val="en-US"/>
+        </w:rPr>
+        <w:instrText>WJUZVhLZXk+DQogICAgICAgIDxEb2k+MTAuMTAxNi9qLmVucG9sLjIwMDkuMDMuMDQxPC9Eb2k+DQogICAgICAgIDxJZD5iZTA4MGVkMi1lOTc0LTQ1OGItOGQ5YS0xOWM3M2NkMzcyOWM8L0lkPg0KICAgICAgICA8TG9jYXRpb25zPg0KICAgICAgICAgIDxM</w:instrText>
       </w:r>
       <w:r>
         <w:rPr>
           <w:lang w:val="de-DE"/>
         </w:rPr>
+        <w:instrText>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</w:instrText>
+      </w:r>
+      <w:r>
+        <w:rPr>
+          <w:lang w:val="de-DE"/>
+        </w:rPr>
         <w:fldChar w:fldCharType="separate"/>
       </w:r>
-      <w:bookmarkStart w:id="60" w:name="_CTVP001d735a832ca934466bc0db07cc98d3904"/>
-      <w:r>
-        <w:rPr>
-          <w:lang w:val="en-US"/>
-        </w:rPr>
-        <w:t>P. Lako and M.E. Ros</w:t>
+      <w:bookmarkStart w:id="60" w:name="_CTVP00170b0cb7db1c643e2a833f465d9522231"/>
+      <w:r>
+        <w:rPr>
+          <w:lang w:val="de-DE"/>
+        </w:rPr>
+        <w:t xml:space="preserve">Bleischwitz </w:t>
+      </w:r>
+      <w:proofErr w:type="spellStart"/>
+      <w:r>
+        <w:rPr>
+          <w:lang w:val="de-DE"/>
+        </w:rPr>
+        <w:t>and</w:t>
+      </w:r>
+      <w:proofErr w:type="spellEnd"/>
+      <w:r>
+        <w:rPr>
+          <w:lang w:val="de-DE"/>
+        </w:rPr>
+        <w:t xml:space="preserve"> Bader</w:t>
       </w:r>
       <w:bookmarkEnd w:id="60"/>
       <w:r>
@@ -16514,7 +16020,7 @@
         <w:rPr>
           <w:lang w:val="en-US"/>
         </w:rPr>
-        <w:instrText>ADDIN CITAVI.PLACEHOLDER fa9edd36-ef1c-4d5d-ad22-fef772f44bf8 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</w:instrText>
+        <w:instrText>ADDIN CITAVI.PLACEHOLDER 02465334-0bc0-456c-b871-59f23762be84 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</w:instrText>
       </w:r>
       <w:r>
         <w:rPr>
@@ -16522,36 +16028,27 @@
         </w:rPr>
         <w:fldChar w:fldCharType="separate"/>
       </w:r>
-      <w:bookmarkStart w:id="61" w:name="_CTVP001fa9edd36ef1c4d5dad22fef772f44bf8"/>
-      <w:r>
-        <w:rPr>
-          <w:lang w:val="en-US"/>
-        </w:rPr>
-        <w:t xml:space="preserve">P. </w:t>
-      </w:r>
-      <w:proofErr w:type="spellStart"/>
-      <w:r>
-        <w:rPr>
-          <w:lang w:val="en-US"/>
-        </w:rPr>
-        <w:t>Lako</w:t>
-      </w:r>
-      <w:proofErr w:type="spellEnd"/>
-      <w:r>
-        <w:rPr>
-          <w:lang w:val="en-US"/>
-        </w:rPr>
-        <w:t xml:space="preserve"> and M.E. </w:t>
-      </w:r>
-      <w:proofErr w:type="spellStart"/>
-      <w:r>
-        <w:rPr>
-          <w:lang w:val="en-US"/>
-        </w:rPr>
-        <w:t>Ros</w:t>
+      <w:bookmarkStart w:id="61" w:name="_CTVP001024653340bc0456cb87159f23762be84"/>
+      <w:r>
+        <w:rPr>
+          <w:lang w:val="en-US"/>
+        </w:rPr>
+        <w:t xml:space="preserve">Anne N. Tanner, “Regional Branching Reconsidered: Emergence of the Fuel Cell Industry in European Regions,” </w:t>
+      </w:r>
+      <w:r>
+        <w:rPr>
+          <w:i/>
+          <w:lang w:val="en-US"/>
+        </w:rPr>
+        <w:t>Economic Geography</w:t>
+      </w:r>
+      <w:r>
+        <w:rPr>
+          <w:lang w:val="en-US"/>
+        </w:rPr>
+        <w:t xml:space="preserve"> 90, no. 4 (2014), doi:10.1111/ecge.12055</w:t>
       </w:r>
       <w:bookmarkEnd w:id="61"/>
-      <w:proofErr w:type="spellEnd"/>
       <w:r>
         <w:rPr>
           <w:lang w:val="de-DE"/>
@@ -16565,66 +16062,44 @@
       <w:pPr>
         <w:pStyle w:val="FootnoteText"/>
         <w:rPr>
+          <w:lang w:val="en-US"/>
+        </w:rPr>
+      </w:pPr>
+      <w:r>
+        <w:rPr>
+          <w:rStyle w:val="FootnoteReference"/>
+        </w:rPr>
+        <w:footnoteRef/>
+      </w:r>
+      <w:r>
+        <w:t xml:space="preserve"> </w:t>
+      </w:r>
+      <w:r>
+        <w:rPr>
           <w:lang w:val="de-DE"/>
         </w:rPr>
-      </w:pPr>
-      <w:r>
-        <w:rPr>
-          <w:rStyle w:val="FootnoteReference"/>
-        </w:rPr>
-        <w:footnoteRef/>
-      </w:r>
-      <w:r>
-        <w:t xml:space="preserve"> </w:t>
+        <w:fldChar w:fldCharType="begin"/>
+      </w:r>
+      <w:r>
+        <w:rPr>
+          <w:lang w:val="en-US"/>
+        </w:rPr>
+        <w:instrText>ADDIN CITAVI.PLACEHOLDER d735a832-ca93-4466-bc0d-b07cc98d3904 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</w:instrText>
       </w:r>
       <w:r>
         <w:rPr>
           <w:lang w:val="de-DE"/>
         </w:rPr>
-        <w:fldChar w:fldCharType="begin"/>
-      </w:r>
-      <w:r>
-        <w:rPr>
-          <w:lang w:val="de-DE"/>
-        </w:rPr>
-        <w:instrText>ADDIN CITAVI.PLACEHOLDER d33eec09-f5dd-4269-8306-0ebd021c41cb 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</w:instrText>
-      </w:r>
-      <w:r>
-        <w:rPr>
-          <w:lang w:val="de-DE"/>
-        </w:rPr>
         <w:fldChar w:fldCharType="separate"/>
       </w:r>
-      <w:bookmarkStart w:id="62" w:name="_CTVP001d33eec09f5dd426983060ebd021c41cb"/>
-      <w:r>
-        <w:rPr>
-          <w:lang w:val="de-DE"/>
-        </w:rPr>
-        <w:t xml:space="preserve">Brown, Hendry </w:t>
-      </w:r>
-      <w:proofErr w:type="spellStart"/>
-      <w:r>
-        <w:rPr>
-          <w:lang w:val="de-DE"/>
-        </w:rPr>
-        <w:t>and</w:t>
-      </w:r>
-      <w:proofErr w:type="spellEnd"/>
-      <w:r>
-        <w:rPr>
-          <w:lang w:val="de-DE"/>
-        </w:rPr>
-        <w:t xml:space="preserve"> </w:t>
-      </w:r>
-      <w:proofErr w:type="spellStart"/>
-      <w:r>
-        <w:rPr>
-          <w:lang w:val="de-DE"/>
-        </w:rPr>
-        <w:t>Harborne</w:t>
+      <w:bookmarkStart w:id="62" w:name="_CTVP001d735a832ca934466bc0db07cc98d3904"/>
+      <w:r>
+        <w:rPr>
+          <w:lang w:val="en-US"/>
+        </w:rPr>
+        <w:t>P. Lako and M.E. Ros</w:t>
       </w:r>
       <w:bookmarkEnd w:id="62"/>
-      <w:proofErr w:type="spellEnd"/>
       <w:r>
         <w:rPr>
           <w:lang w:val="de-DE"/>
@@ -16638,56 +16113,42 @@
       <w:pPr>
         <w:pStyle w:val="FootnoteText"/>
         <w:rPr>
+          <w:lang w:val="en-US"/>
+        </w:rPr>
+      </w:pPr>
+      <w:r>
+        <w:rPr>
+          <w:rStyle w:val="FootnoteReference"/>
+        </w:rPr>
+        <w:footnoteRef/>
+      </w:r>
+      <w:r>
+        <w:t xml:space="preserve"> </w:t>
+      </w:r>
+      <w:r>
+        <w:rPr>
           <w:lang w:val="de-DE"/>
         </w:rPr>
-      </w:pPr>
-      <w:r>
-        <w:rPr>
-          <w:rStyle w:val="FootnoteReference"/>
-        </w:rPr>
-        <w:footnoteRef/>
-      </w:r>
-      <w:r>
-        <w:t xml:space="preserve"> </w:t>
+        <w:fldChar w:fldCharType="begin"/>
+      </w:r>
+      <w:r>
+        <w:rPr>
+          <w:lang w:val="en-US"/>
+        </w:rPr>
+        <w:instrText>ADDIN CITAVI.PLACEHOLDER fa9edd36-ef1c-4d5d-ad22-fef772f44bf8 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</w:instrText>
       </w:r>
       <w:r>
         <w:rPr>
           <w:lang w:val="de-DE"/>
         </w:rPr>
-        <w:fldChar w:fldCharType="begin"/>
-      </w:r>
-      <w:r>
-        <w:rPr>
-          <w:lang w:val="de-DE"/>
-        </w:rPr>
-        <w:instrText>ADDIN CITAVI.PLACEHOLDER ebae666a-2545-455e-8336-4a0429f79bf0 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</w:instrText>
-      </w:r>
-      <w:r>
-        <w:rPr>
-          <w:lang w:val="de-DE"/>
-        </w:rPr>
         <w:fldChar w:fldCharType="separate"/>
       </w:r>
-      <w:bookmarkStart w:id="63" w:name="_CTVP001ebae666a2545455e83364a0429f79bf0"/>
-      <w:r>
-        <w:rPr>
-          <w:lang w:val="de-DE"/>
-        </w:rPr>
-        <w:t xml:space="preserve">Bleischwitz </w:t>
-      </w:r>
-      <w:proofErr w:type="spellStart"/>
-      <w:r>
-        <w:rPr>
-          <w:lang w:val="de-DE"/>
-        </w:rPr>
-        <w:t>and</w:t>
-      </w:r>
-      <w:proofErr w:type="spellEnd"/>
-      <w:r>
-        <w:rPr>
-          <w:lang w:val="de-DE"/>
-        </w:rPr>
-        <w:t xml:space="preserve"> Bader</w:t>
+      <w:bookmarkStart w:id="63" w:name="_CTVP001fa9edd36ef1c4d5dad22fef772f44bf8"/>
+      <w:r>
+        <w:rPr>
+          <w:lang w:val="en-US"/>
+        </w:rPr>
+        <w:t>Ibid.</w:t>
       </w:r>
       <w:bookmarkEnd w:id="63"/>
       <w:r>
@@ -16723,32 +16184,32 @@
       </w:r>
       <w:r>
         <w:rPr>
+          <w:lang w:val="en-US"/>
+        </w:rPr>
+        <w:instrText>ADDIN CITAVI.PLACEHOLDER d33eec09-f5dd-4269-8306-0ebd021c41cb 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</w:instrText>
+      </w:r>
+      <w:r>
+        <w:rPr>
           <w:lang w:val="de-DE"/>
         </w:rPr>
-        <w:instrText>ADDIN CITAVI.PLACEHOLDER d387a4e5-f2cc-40d5-92dc-ebbd47d53677 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</w:instrText>
-      </w:r>
-      <w:r>
-        <w:rPr>
-          <w:lang w:val="de-DE"/>
-        </w:rPr>
         <w:fldChar w:fldCharType="separate"/>
       </w:r>
-      <w:bookmarkStart w:id="64" w:name="_CTVP001d387a4e5f2cc40d592dcebbd47d53677"/>
-      <w:proofErr w:type="spellStart"/>
-      <w:r>
-        <w:rPr>
-          <w:lang w:val="de-DE"/>
-        </w:rPr>
-        <w:t>Dodds</w:t>
-      </w:r>
-      <w:proofErr w:type="spellEnd"/>
-      <w:r>
-        <w:rPr>
-          <w:lang w:val="de-DE"/>
-        </w:rPr>
-        <w:t xml:space="preserve"> et al.</w:t>
+      <w:bookmarkStart w:id="64" w:name="_CTVP001d33eec09f5dd426983060ebd021c41cb"/>
+      <w:r>
+        <w:rPr>
+          <w:lang w:val="en-US"/>
+        </w:rPr>
+        <w:t xml:space="preserve">Brown, Hendry and </w:t>
+      </w:r>
+      <w:proofErr w:type="spellStart"/>
+      <w:r>
+        <w:rPr>
+          <w:lang w:val="en-US"/>
+        </w:rPr>
+        <w:t>Harborne</w:t>
       </w:r>
       <w:bookmarkEnd w:id="64"/>
+      <w:proofErr w:type="spellEnd"/>
       <w:r>
         <w:rPr>
           <w:lang w:val="de-DE"/>
@@ -16784,13 +16245,13 @@
         <w:rPr>
           <w:lang w:val="en-US"/>
         </w:rPr>
-        <w:instrText>ADDIN CITAVI.PLACEHOLDER ae50607b-c76f-4020-8e94-90a0631a47d1 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</w:instrText>
+        <w:instrText>ADDIN CITAVI.PLACEHOLDER ebae666a-2545-455e-8336-4a0429f79bf0 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</w:instrText>
       </w:r>
       <w:r>
         <w:rPr>
           <w:lang w:val="de-DE"/>
         </w:rPr>
-        <w:instrText>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</w:instrText>
+        <w:instrText>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</w:instrText>
       </w:r>
       <w:r>
         <w:rPr>
@@ -16798,12 +16259,12 @@
         </w:rPr>
         <w:fldChar w:fldCharType="separate"/>
       </w:r>
-      <w:bookmarkStart w:id="65" w:name="_CTVP001ae50607bc76f40208e9490a0631a47d1"/>
+      <w:bookmarkStart w:id="65" w:name="_CTVP001ebae666a2545455e83364a0429f79bf0"/>
       <w:r>
         <w:rPr>
           <w:lang w:val="de-DE"/>
         </w:rPr>
-        <w:t xml:space="preserve">Brown, Hendry </w:t>
+        <w:t xml:space="preserve">Bleischwitz </w:t>
       </w:r>
       <w:proofErr w:type="spellStart"/>
       <w:r>
@@ -16817,17 +16278,9 @@
         <w:rPr>
           <w:lang w:val="de-DE"/>
         </w:rPr>
-        <w:t xml:space="preserve"> </w:t>
-      </w:r>
-      <w:proofErr w:type="spellStart"/>
-      <w:r>
-        <w:rPr>
-          <w:lang w:val="de-DE"/>
-        </w:rPr>
-        <w:t>Harborne</w:t>
+        <w:t xml:space="preserve"> Bader</w:t>
       </w:r>
       <w:bookmarkEnd w:id="65"/>
-      <w:proofErr w:type="spellEnd"/>
       <w:r>
         <w:rPr>
           <w:lang w:val="de-DE"/>
@@ -16863,7 +16316,7 @@
         <w:rPr>
           <w:lang w:val="de-DE"/>
         </w:rPr>
-        <w:instrText>ADDIN CITAVI.PLACEHOLDER 41455a7e-4e52-400f-8e7c-ac423df117cc 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</w:instrText>
+        <w:instrText>ADDIN CITAVI.PLACEHOLDER d387a4e5-f2cc-40d5-92dc-ebbd47d53677 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</w:instrText>
       </w:r>
       <w:r>
         <w:rPr>
@@ -16871,18 +16324,126 @@
         </w:rPr>
         <w:fldChar w:fldCharType="separate"/>
       </w:r>
-      <w:bookmarkStart w:id="66" w:name="_CTVP00141455a7e4e52400f8e7cac423df117cc"/>
+      <w:bookmarkStart w:id="66" w:name="_CTVP001d387a4e5f2cc40d592dcebbd47d53677"/>
       <w:r>
         <w:rPr>
           <w:lang w:val="de-DE"/>
         </w:rPr>
-        <w:t xml:space="preserve">Canadian Hydrogen </w:t>
-      </w:r>
-      <w:proofErr w:type="spellStart"/>
+        <w:t>Dodds et al.</w:t>
+      </w:r>
+      <w:bookmarkEnd w:id="66"/>
       <w:r>
         <w:rPr>
           <w:lang w:val="de-DE"/>
         </w:rPr>
+        <w:fldChar w:fldCharType="end"/>
+      </w:r>
+    </w:p>
+  </w:footnote>
+  <w:footnote w:id="28">
+    <w:p>
+      <w:pPr>
+        <w:pStyle w:val="FootnoteText"/>
+        <w:rPr>
+          <w:lang w:val="en-US"/>
+        </w:rPr>
+      </w:pPr>
+      <w:r>
+        <w:rPr>
+          <w:rStyle w:val="FootnoteReference"/>
+        </w:rPr>
+        <w:footnoteRef/>
+      </w:r>
+      <w:r>
+        <w:t xml:space="preserve"> </w:t>
+      </w:r>
+      <w:r>
+        <w:rPr>
+          <w:lang w:val="de-DE"/>
+        </w:rPr>
+        <w:fldChar w:fldCharType="begin"/>
+      </w:r>
+      <w:r>
+        <w:rPr>
+          <w:lang w:val="en-US"/>
+        </w:rPr>
+        <w:instrText>ADDIN CITAVI.PLACEHOLDER 099a7592-ac93-426b-b1bb-4753cfe46f36 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</w:instrText>
+      </w:r>
+      <w:r>
+        <w:rPr>
+          <w:lang w:val="de-DE"/>
+        </w:rPr>
+        <w:fldChar w:fldCharType="separate"/>
+      </w:r>
+      <w:bookmarkStart w:id="67" w:name="_CTVP001099a7592ac93426bb1bb4753cfe46f36"/>
+      <w:r>
+        <w:rPr>
+          <w:lang w:val="en-US"/>
+        </w:rPr>
+        <w:t>Canadian Hydrogen and Fuel Cell Association</w:t>
+      </w:r>
+      <w:bookmarkEnd w:id="67"/>
+      <w:r>
+        <w:rPr>
+          <w:lang w:val="de-DE"/>
+        </w:rPr>
+        <w:fldChar w:fldCharType="end"/>
+      </w:r>
+    </w:p>
+  </w:footnote>
+  <w:footnote w:id="29">
+    <w:p>
+      <w:pPr>
+        <w:pStyle w:val="FootnoteText"/>
+        <w:rPr>
+          <w:lang w:val="de-DE"/>
+        </w:rPr>
+      </w:pPr>
+      <w:r>
+        <w:rPr>
+          <w:rStyle w:val="FootnoteReference"/>
+        </w:rPr>
+        <w:footnoteRef/>
+      </w:r>
+      <w:r>
+        <w:t xml:space="preserve"> </w:t>
+      </w:r>
+      <w:r>
+        <w:rPr>
+          <w:lang w:val="de-DE"/>
+        </w:rPr>
+        <w:fldChar w:fldCharType="begin"/>
+      </w:r>
+      <w:r>
+        <w:rPr>
+          <w:lang w:val="en-US"/>
+        </w:rPr>
+        <w:instrText>ADDIN CITAVI.PLACEHOLDER ae50607b-c76f-4020-8e94-90a0631a47d1 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</w:instrText>
+      </w:r>
+      <w:r>
+        <w:rPr>
+          <w:lang w:val="de-DE"/>
+        </w:rPr>
+        <w:instrText>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</w:instrText>
+      </w:r>
+      <w:r>
+        <w:rPr>
+          <w:lang w:val="de-DE"/>
+        </w:rPr>
+        <w:fldChar w:fldCharType="separate"/>
+      </w:r>
+      <w:bookmarkStart w:id="68" w:name="_CTVP001ae50607bc76f40208e9490a0631a47d1"/>
+      <w:r>
+        <w:rPr>
+          <w:lang w:val="de-DE"/>
+        </w:rPr>
+        <w:t xml:space="preserve">Brown, Hendry </w:t>
+      </w:r>
+      <w:proofErr w:type="spellStart"/>
+      <w:r>
+        <w:rPr>
+          <w:lang w:val="de-DE"/>
+        </w:rPr>
         <w:t>and</w:t>
       </w:r>
       <w:proofErr w:type="spellEnd"/>
@@ -16890,121 +16451,17 @@
         <w:rPr>
           <w:lang w:val="de-DE"/>
         </w:rPr>
-        <w:t xml:space="preserve"> Fuel </w:t>
+        <w:t xml:space="preserve"> </w:t>
       </w:r>
       <w:proofErr w:type="spellStart"/>
       <w:r>
         <w:rPr>
           <w:lang w:val="de-DE"/>
         </w:rPr>
-        <w:t>Cell</w:t>
-      </w:r>
-      <w:proofErr w:type="spellEnd"/>
-      <w:r>
-        <w:rPr>
-          <w:lang w:val="de-DE"/>
-        </w:rPr>
-        <w:t xml:space="preserve"> </w:t>
-      </w:r>
-      <w:proofErr w:type="spellStart"/>
-      <w:r>
-        <w:rPr>
-          <w:lang w:val="de-DE"/>
-        </w:rPr>
-        <w:t>Association</w:t>
-      </w:r>
-      <w:proofErr w:type="spellEnd"/>
-      <w:r>
-        <w:rPr>
-          <w:lang w:val="de-DE"/>
-        </w:rPr>
-        <w:t xml:space="preserve">, “10 </w:t>
-      </w:r>
-      <w:proofErr w:type="spellStart"/>
-      <w:r>
-        <w:rPr>
-          <w:lang w:val="de-DE"/>
-        </w:rPr>
-        <w:t>Reasons</w:t>
-      </w:r>
-      <w:proofErr w:type="spellEnd"/>
-      <w:r>
-        <w:rPr>
-          <w:lang w:val="de-DE"/>
-        </w:rPr>
-        <w:t xml:space="preserve"> </w:t>
-      </w:r>
-      <w:proofErr w:type="spellStart"/>
-      <w:r>
-        <w:rPr>
-          <w:lang w:val="de-DE"/>
-        </w:rPr>
-        <w:t>to</w:t>
-      </w:r>
-      <w:proofErr w:type="spellEnd"/>
-      <w:r>
-        <w:rPr>
-          <w:lang w:val="de-DE"/>
-        </w:rPr>
-        <w:t xml:space="preserve"> Support Hydrogen </w:t>
-      </w:r>
-      <w:proofErr w:type="spellStart"/>
-      <w:r>
-        <w:rPr>
-          <w:lang w:val="de-DE"/>
-        </w:rPr>
-        <w:t>and</w:t>
-      </w:r>
-      <w:proofErr w:type="spellEnd"/>
-      <w:r>
-        <w:rPr>
-          <w:lang w:val="de-DE"/>
-        </w:rPr>
-        <w:t xml:space="preserve"> Fuel </w:t>
-      </w:r>
-      <w:proofErr w:type="spellStart"/>
-      <w:r>
-        <w:rPr>
-          <w:lang w:val="de-DE"/>
-        </w:rPr>
-        <w:t>Cell</w:t>
-      </w:r>
-      <w:proofErr w:type="spellEnd"/>
-      <w:r>
-        <w:rPr>
-          <w:lang w:val="de-DE"/>
-        </w:rPr>
-        <w:t xml:space="preserve"> </w:t>
-      </w:r>
-      <w:proofErr w:type="spellStart"/>
-      <w:r>
-        <w:rPr>
-          <w:lang w:val="de-DE"/>
-        </w:rPr>
-        <w:t>Funding</w:t>
-      </w:r>
-      <w:proofErr w:type="spellEnd"/>
-      <w:r>
-        <w:rPr>
-          <w:lang w:val="de-DE"/>
-        </w:rPr>
-        <w:t xml:space="preserve">,” </w:t>
-      </w:r>
-      <w:proofErr w:type="spellStart"/>
-      <w:r>
-        <w:rPr>
-          <w:lang w:val="de-DE"/>
-        </w:rPr>
-        <w:t>accessed</w:t>
-      </w:r>
-      <w:proofErr w:type="spellEnd"/>
-      <w:r>
-        <w:rPr>
-          <w:lang w:val="de-DE"/>
-        </w:rPr>
-        <w:t xml:space="preserve"> May 6, 2015, http://www.chfca.ca/media/10_Reasons_Support_Funding.pdf</w:t>
-      </w:r>
-      <w:bookmarkEnd w:id="66"/>
+        <w:t>Harborne</w:t>
+      </w:r>
+      <w:bookmarkEnd w:id="68"/>
+      <w:proofErr w:type="spellEnd"/>
       <w:r>
         <w:rPr>
           <w:lang w:val="de-DE"/>
@@ -17079,7 +16536,6 @@
             <w:rPr>
               <w:noProof/>
               <w:color w:val="FFFFFF" w:themeColor="background1"/>
-              <w:lang w:val="de-DE"/>
             </w:rPr>
             <w:drawing>
               <wp:inline distT="0" distB="0" distL="0" distR="0" wp14:anchorId="64C9FFD1" wp14:editId="3467F175">
@@ -17135,7 +16591,7 @@
     <w:r>
       <w:rPr>
         <w:noProof/>
-        <w:lang w:val="de-DE"/>
+        <w:lang w:val="en-US"/>
       </w:rPr>
       <mc:AlternateContent>
         <mc:Choice Requires="wps">
@@ -17228,7 +16684,7 @@
     <w:r>
       <w:rPr>
         <w:noProof/>
-        <w:lang w:val="de-DE"/>
+        <w:lang w:val="en-US"/>
       </w:rPr>
       <w:drawing>
         <wp:anchor distT="0" distB="0" distL="114300" distR="114300" simplePos="0" relativeHeight="251725824" behindDoc="0" locked="0" layoutInCell="1" allowOverlap="1" wp14:anchorId="4E7EEB8F" wp14:editId="761F9ACC">
@@ -17296,7 +16752,7 @@
     <w:r>
       <w:rPr>
         <w:noProof/>
-        <w:lang w:val="de-DE"/>
+        <w:lang w:val="en-US"/>
       </w:rPr>
       <mc:AlternateContent>
         <mc:Choice Requires="wps">
@@ -17426,7 +16882,7 @@
     <w:r>
       <w:rPr>
         <w:noProof/>
-        <w:lang w:val="de-DE"/>
+        <w:lang w:val="en-US"/>
       </w:rPr>
       <mc:AlternateContent>
         <mc:Choice Requires="wps">
@@ -17511,7 +16967,7 @@
     <w:r>
       <w:rPr>
         <w:noProof/>
-        <w:lang w:val="de-DE"/>
+        <w:lang w:val="en-US"/>
       </w:rPr>
       <mc:AlternateContent>
         <mc:Choice Requires="wps">
@@ -17593,7 +17049,7 @@
     <w:r>
       <w:rPr>
         <w:noProof/>
-        <w:lang w:val="de-DE"/>
+        <w:lang w:val="en-US"/>
       </w:rPr>
       <w:drawing>
         <wp:anchor distT="0" distB="0" distL="114300" distR="114300" simplePos="0" relativeHeight="251730944" behindDoc="0" locked="0" layoutInCell="1" allowOverlap="1" wp14:anchorId="3501A418" wp14:editId="1B00FA1F">
@@ -17661,7 +17117,7 @@
     <w:r>
       <w:rPr>
         <w:noProof/>
-        <w:lang w:val="de-DE"/>
+        <w:lang w:val="en-US"/>
       </w:rPr>
       <mc:AlternateContent>
         <mc:Choice Requires="wps">
@@ -17791,7 +17247,7 @@
     <w:r>
       <w:rPr>
         <w:noProof/>
-        <w:lang w:val="de-DE"/>
+        <w:lang w:val="en-US"/>
       </w:rPr>
       <mc:AlternateContent>
         <mc:Choice Requires="wps">
@@ -17876,7 +17332,7 @@
     <w:r>
       <w:rPr>
         <w:noProof/>
-        <w:lang w:val="de-DE"/>
+        <w:lang w:val="en-US"/>
       </w:rPr>
       <mc:AlternateContent>
         <mc:Choice Requires="wps">
@@ -17958,7 +17414,7 @@
     <w:r>
       <w:rPr>
         <w:noProof/>
-        <w:lang w:val="de-DE"/>
+        <w:lang w:val="en-US"/>
       </w:rPr>
       <w:drawing>
         <wp:anchor distT="0" distB="0" distL="114300" distR="114300" simplePos="0" relativeHeight="251736064" behindDoc="0" locked="0" layoutInCell="1" allowOverlap="1" wp14:anchorId="57A64A41" wp14:editId="217B7376">
@@ -18026,7 +17482,7 @@
     <w:r>
       <w:rPr>
         <w:noProof/>
-        <w:lang w:val="de-DE"/>
+        <w:lang w:val="en-US"/>
       </w:rPr>
       <mc:AlternateContent>
         <mc:Choice Requires="wps">
@@ -18156,7 +17612,7 @@
     <w:r>
       <w:rPr>
         <w:noProof/>
-        <w:lang w:val="de-DE"/>
+        <w:lang w:val="en-US"/>
       </w:rPr>
       <mc:AlternateContent>
         <mc:Choice Requires="wps">
@@ -18241,7 +17697,7 @@
     <w:r>
       <w:rPr>
         <w:noProof/>
-        <w:lang w:val="de-DE"/>
+        <w:lang w:val="en-US"/>
       </w:rPr>
       <mc:AlternateContent>
         <mc:Choice Requires="wps">
@@ -18323,7 +17779,7 @@
     <w:r>
       <w:rPr>
         <w:noProof/>
-        <w:lang w:val="de-DE"/>
+        <w:lang w:val="en-US"/>
       </w:rPr>
       <w:drawing>
         <wp:anchor distT="0" distB="0" distL="114300" distR="114300" simplePos="0" relativeHeight="251741184" behindDoc="0" locked="0" layoutInCell="1" allowOverlap="1" wp14:anchorId="723F27A5" wp14:editId="7BE0DC13">
@@ -18391,7 +17847,7 @@
     <w:r>
       <w:rPr>
         <w:noProof/>
-        <w:lang w:val="de-DE"/>
+        <w:lang w:val="en-US"/>
       </w:rPr>
       <mc:AlternateContent>
         <mc:Choice Requires="wps">
@@ -18521,7 +17977,7 @@
     <w:r>
       <w:rPr>
         <w:noProof/>
-        <w:lang w:val="de-DE"/>
+        <w:lang w:val="en-US"/>
       </w:rPr>
       <mc:AlternateContent>
         <mc:Choice Requires="wps">
@@ -18606,7 +18062,7 @@
     <w:r>
       <w:rPr>
         <w:noProof/>
-        <w:lang w:val="de-DE"/>
+        <w:lang w:val="en-US"/>
       </w:rPr>
       <mc:AlternateContent>
         <mc:Choice Requires="wps">
@@ -18721,7 +18177,6 @@
             <w:rPr>
               <w:noProof/>
               <w:color w:val="FFFFFF" w:themeColor="background1"/>
-              <w:lang w:val="de-DE"/>
             </w:rPr>
             <w:drawing>
               <wp:anchor distT="0" distB="0" distL="114300" distR="114300" simplePos="0" relativeHeight="251691008" behindDoc="1" locked="0" layoutInCell="1" allowOverlap="1" wp14:anchorId="6FF7CE50" wp14:editId="10B2C841">
@@ -18828,7 +18283,7 @@
     <w:r>
       <w:rPr>
         <w:noProof/>
-        <w:lang w:val="de-DE"/>
+        <w:lang w:val="en-US"/>
       </w:rPr>
       <mc:AlternateContent>
         <mc:Choice Requires="wps">
@@ -18977,7 +18432,6 @@
             <w:rPr>
               <w:noProof/>
               <w:color w:val="FFFFFF" w:themeColor="background1"/>
-              <w:lang w:val="de-DE"/>
             </w:rPr>
             <w:drawing>
               <wp:anchor distT="0" distB="0" distL="114300" distR="114300" simplePos="0" relativeHeight="251688960" behindDoc="1" locked="0" layoutInCell="1" allowOverlap="1" wp14:anchorId="4AF26E1F" wp14:editId="517779F8">
@@ -19060,7 +18514,7 @@
     <w:r>
       <w:rPr>
         <w:noProof/>
-        <w:lang w:val="de-DE"/>
+        <w:lang w:val="en-US"/>
       </w:rPr>
       <mc:AlternateContent>
         <mc:Choice Requires="wps">
@@ -19153,7 +18607,7 @@
     <w:r>
       <w:rPr>
         <w:noProof/>
-        <w:lang w:val="de-DE"/>
+        <w:lang w:val="en-US"/>
       </w:rPr>
       <w:drawing>
         <wp:anchor distT="0" distB="0" distL="114300" distR="114300" simplePos="0" relativeHeight="251699200" behindDoc="0" locked="0" layoutInCell="1" allowOverlap="1" wp14:anchorId="391C7C5B" wp14:editId="14DB909E">
@@ -19221,7 +18675,7 @@
     <w:r>
       <w:rPr>
         <w:noProof/>
-        <w:lang w:val="de-DE"/>
+        <w:lang w:val="en-US"/>
       </w:rPr>
       <mc:AlternateContent>
         <mc:Choice Requires="wps">
@@ -19351,7 +18805,7 @@
     <w:r>
       <w:rPr>
         <w:noProof/>
-        <w:lang w:val="de-DE"/>
+        <w:lang w:val="en-US"/>
       </w:rPr>
       <mc:AlternateContent>
         <mc:Choice Requires="wps">
@@ -19436,7 +18890,7 @@
     <w:r>
       <w:rPr>
         <w:noProof/>
-        <w:lang w:val="de-DE"/>
+        <w:lang w:val="en-US"/>
       </w:rPr>
       <mc:AlternateContent>
         <mc:Choice Requires="wps">
@@ -19574,7 +19028,6 @@
             <w:rPr>
               <w:noProof/>
               <w:color w:val="FFFFFF" w:themeColor="background1"/>
-              <w:lang w:val="de-DE"/>
             </w:rPr>
             <w:drawing>
               <wp:anchor distT="0" distB="0" distL="114300" distR="114300" simplePos="0" relativeHeight="251695104" behindDoc="1" locked="0" layoutInCell="1" allowOverlap="1" wp14:anchorId="4B7FF55A" wp14:editId="06F46241">
@@ -19657,7 +19110,7 @@
     <w:r>
       <w:rPr>
         <w:noProof/>
-        <w:lang w:val="de-DE"/>
+        <w:lang w:val="en-US"/>
       </w:rPr>
       <mc:AlternateContent>
         <mc:Choice Requires="wps">
@@ -19806,7 +19259,6 @@
             <w:rPr>
               <w:noProof/>
               <w:color w:val="FFFFFF" w:themeColor="background1"/>
-              <w:lang w:val="de-DE"/>
             </w:rPr>
             <w:drawing>
               <wp:anchor distT="0" distB="0" distL="114300" distR="114300" simplePos="0" relativeHeight="251713536" behindDoc="1" locked="0" layoutInCell="1" allowOverlap="1" wp14:anchorId="3D04B4B1" wp14:editId="7894C3FD">
@@ -19889,7 +19341,7 @@
     <w:r>
       <w:rPr>
         <w:noProof/>
-        <w:lang w:val="de-DE"/>
+        <w:lang w:val="en-US"/>
       </w:rPr>
       <mc:AlternateContent>
         <mc:Choice Requires="wps">
@@ -19982,7 +19434,7 @@
     <w:r>
       <w:rPr>
         <w:noProof/>
-        <w:lang w:val="de-DE"/>
+        <w:lang w:val="en-US"/>
       </w:rPr>
       <w:drawing>
         <wp:anchor distT="0" distB="0" distL="114300" distR="114300" simplePos="0" relativeHeight="251720704" behindDoc="0" locked="0" layoutInCell="1" allowOverlap="1" wp14:anchorId="3D648FF9" wp14:editId="55F41D38">
@@ -20050,7 +19502,7 @@
     <w:r>
       <w:rPr>
         <w:noProof/>
-        <w:lang w:val="de-DE"/>
+        <w:lang w:val="en-US"/>
       </w:rPr>
       <mc:AlternateContent>
         <mc:Choice Requires="wps">
@@ -20180,7 +19632,7 @@
     <w:r>
       <w:rPr>
         <w:noProof/>
-        <w:lang w:val="de-DE"/>
+        <w:lang w:val="en-US"/>
       </w:rPr>
       <mc:AlternateContent>
         <mc:Choice Requires="wps">
@@ -20265,7 +19717,7 @@
     <w:r>
       <w:rPr>
         <w:noProof/>
-        <w:lang w:val="de-DE"/>
+        <w:lang w:val="en-US"/>
       </w:rPr>
       <mc:AlternateContent>
         <mc:Choice Requires="wps">
@@ -20347,7 +19799,7 @@
     <w:r>
       <w:rPr>
         <w:noProof/>
-        <w:lang w:val="de-DE"/>
+        <w:lang w:val="en-US"/>
       </w:rPr>
       <w:drawing>
         <wp:anchor distT="0" distB="0" distL="114300" distR="114300" simplePos="0" relativeHeight="251746304" behindDoc="0" locked="0" layoutInCell="1" allowOverlap="1" wp14:anchorId="72DE7B56" wp14:editId="5C2E8C00">
@@ -20415,7 +19867,7 @@
     <w:r>
       <w:rPr>
         <w:noProof/>
-        <w:lang w:val="de-DE"/>
+        <w:lang w:val="en-US"/>
       </w:rPr>
       <mc:AlternateContent>
         <mc:Choice Requires="wps">
@@ -20545,7 +19997,7 @@
     <w:r>
       <w:rPr>
         <w:noProof/>
-        <w:lang w:val="de-DE"/>
+        <w:lang w:val="en-US"/>
       </w:rPr>
       <mc:AlternateContent>
         <mc:Choice Requires="wps">
@@ -20630,7 +20082,7 @@
     <w:r>
       <w:rPr>
         <w:noProof/>
-        <w:lang w:val="de-DE"/>
+        <w:lang w:val="en-US"/>
       </w:rPr>
       <mc:AlternateContent>
         <mc:Choice Requires="wps">
@@ -20712,7 +20164,7 @@
     <w:r>
       <w:rPr>
         <w:noProof/>
-        <w:lang w:val="de-DE"/>
+        <w:lang w:val="en-US"/>
       </w:rPr>
       <w:drawing>
         <wp:anchor distT="0" distB="0" distL="114300" distR="114300" simplePos="0" relativeHeight="251715584" behindDoc="0" locked="0" layoutInCell="1" allowOverlap="1" wp14:anchorId="0AE2E9B5" wp14:editId="3E2C839F">
@@ -20780,7 +20232,7 @@
     <w:r>
       <w:rPr>
         <w:noProof/>
-        <w:lang w:val="de-DE"/>
+        <w:lang w:val="en-US"/>
       </w:rPr>
       <mc:AlternateContent>
         <mc:Choice Requires="wps">
@@ -20910,7 +20362,7 @@
     <w:r>
       <w:rPr>
         <w:noProof/>
-        <w:lang w:val="de-DE"/>
+        <w:lang w:val="en-US"/>
       </w:rPr>
       <mc:AlternateContent>
         <mc:Choice Requires="wps">
@@ -20995,7 +20447,7 @@
     <w:r>
       <w:rPr>
         <w:noProof/>
-        <w:lang w:val="de-DE"/>
+        <w:lang w:val="en-US"/>
       </w:rPr>
       <mc:AlternateContent>
         <mc:Choice Requires="wps">
@@ -22369,6 +21821,7 @@
   <w:style w:type="character" w:default="1" w:styleId="DefaultParagraphFont">
     <w:name w:val="Default Paragraph Font"/>
     <w:uiPriority w:val="1"/>
+    <w:semiHidden/>
     <w:unhideWhenUsed/>
   </w:style>
   <w:style w:type="table" w:default="1" w:styleId="TableNormal">
@@ -26714,6 +26167,7 @@
     <w:rsidRoot w:val="006422BA"/>
     <w:rsid w:val="00001E4E"/>
     <w:rsid w:val="0030511D"/>
+    <w:rsid w:val="003373E1"/>
     <w:rsid w:val="003809BC"/>
     <w:rsid w:val="006422BA"/>
     <w:rsid w:val="006869EA"/>
@@ -27529,7 +26983,7 @@
 </file>
 
 <file path=customXml/itemProps2.xml><?xml version="1.0" encoding="utf-8"?>
-<ds:datastoreItem xmlns:ds="http://schemas.openxmlformats.org/officeDocument/2006/customXml" ds:itemID="{CE817644-7FB2-4126-A6F6-689EB4DA025D}">
+<ds:datastoreItem xmlns:ds="http://schemas.openxmlformats.org/officeDocument/2006/customXml" ds:itemID="{D1B3D81C-9E8D-4BC1-971A-ADC937946899}">
   <ds:schemaRefs>
     <ds:schemaRef ds:uri="http://schemas.openxmlformats.org/officeDocument/2006/bibliography"/>
   </ds:schemaRefs>

</xml_diff>